<commit_message>
Period 1 + 2 Prod Data in place.
Period 1 + 2 Prod Data in place.
</commit_message>
<xml_diff>
--- a/CA/Report/DBS Data Vis and Comms CA - Report - Student 10524150 - C Finnegan cf v1-3 230320.docx
+++ b/CA/Report/DBS Data Vis and Comms CA - Report - Student 10524150 - C Finnegan cf v1-3 230320.docx
@@ -335,8 +335,6 @@
         </w:rPr>
         <w:fldChar w:fldCharType="separate"/>
       </w:r>
-      <w:bookmarkStart w:id="0" w:name="_GoBack"/>
-      <w:bookmarkEnd w:id="0"/>
       <w:r>
         <w:rPr>
           <w:noProof/>
@@ -366,7 +364,7 @@
         <w:rPr>
           <w:noProof/>
         </w:rPr>
-        <w:instrText xml:space="preserve"> PAGEREF _Toc35867081 \h </w:instrText>
+        <w:instrText xml:space="preserve"> PAGEREF _Toc35927383 \h </w:instrText>
       </w:r>
       <w:r>
         <w:rPr>
@@ -431,7 +429,7 @@
         <w:rPr>
           <w:noProof/>
         </w:rPr>
-        <w:instrText xml:space="preserve"> PAGEREF _Toc35867082 \h </w:instrText>
+        <w:instrText xml:space="preserve"> PAGEREF _Toc35927384 \h </w:instrText>
       </w:r>
       <w:r>
         <w:rPr>
@@ -496,7 +494,7 @@
         <w:rPr>
           <w:noProof/>
         </w:rPr>
-        <w:instrText xml:space="preserve"> PAGEREF _Toc35867083 \h </w:instrText>
+        <w:instrText xml:space="preserve"> PAGEREF _Toc35927385 \h </w:instrText>
       </w:r>
       <w:r>
         <w:rPr>
@@ -561,7 +559,7 @@
         <w:rPr>
           <w:noProof/>
         </w:rPr>
-        <w:instrText xml:space="preserve"> PAGEREF _Toc35867084 \h </w:instrText>
+        <w:instrText xml:space="preserve"> PAGEREF _Toc35927386 \h </w:instrText>
       </w:r>
       <w:r>
         <w:rPr>
@@ -626,7 +624,7 @@
         <w:rPr>
           <w:noProof/>
         </w:rPr>
-        <w:instrText xml:space="preserve"> PAGEREF _Toc35867085 \h </w:instrText>
+        <w:instrText xml:space="preserve"> PAGEREF _Toc35927387 \h </w:instrText>
       </w:r>
       <w:r>
         <w:rPr>
@@ -693,7 +691,7 @@
         <w:rPr>
           <w:noProof/>
         </w:rPr>
-        <w:instrText xml:space="preserve"> PAGEREF _Toc35867086 \h </w:instrText>
+        <w:instrText xml:space="preserve"> PAGEREF _Toc35927388 \h </w:instrText>
       </w:r>
       <w:r>
         <w:rPr>
@@ -758,7 +756,7 @@
         <w:rPr>
           <w:noProof/>
         </w:rPr>
-        <w:instrText xml:space="preserve"> PAGEREF _Toc35867087 \h </w:instrText>
+        <w:instrText xml:space="preserve"> PAGEREF _Toc35927389 \h </w:instrText>
       </w:r>
       <w:r>
         <w:rPr>
@@ -823,7 +821,7 @@
         <w:rPr>
           <w:noProof/>
         </w:rPr>
-        <w:instrText xml:space="preserve"> PAGEREF _Toc35867088 \h </w:instrText>
+        <w:instrText xml:space="preserve"> PAGEREF _Toc35927390 \h </w:instrText>
       </w:r>
       <w:r>
         <w:rPr>
@@ -888,7 +886,7 @@
         <w:rPr>
           <w:noProof/>
         </w:rPr>
-        <w:instrText xml:space="preserve"> PAGEREF _Toc35867089 \h </w:instrText>
+        <w:instrText xml:space="preserve"> PAGEREF _Toc35927391 \h </w:instrText>
       </w:r>
       <w:r>
         <w:rPr>
@@ -953,7 +951,7 @@
         <w:rPr>
           <w:noProof/>
         </w:rPr>
-        <w:instrText xml:space="preserve"> PAGEREF _Toc35867090 \h </w:instrText>
+        <w:instrText xml:space="preserve"> PAGEREF _Toc35927392 \h </w:instrText>
       </w:r>
       <w:r>
         <w:rPr>
@@ -1018,7 +1016,7 @@
         <w:rPr>
           <w:noProof/>
         </w:rPr>
-        <w:instrText xml:space="preserve"> PAGEREF _Toc35867091 \h </w:instrText>
+        <w:instrText xml:space="preserve"> PAGEREF _Toc35927393 \h </w:instrText>
       </w:r>
       <w:r>
         <w:rPr>
@@ -1085,7 +1083,7 @@
         <w:rPr>
           <w:noProof/>
         </w:rPr>
-        <w:instrText xml:space="preserve"> PAGEREF _Toc35867092 \h </w:instrText>
+        <w:instrText xml:space="preserve"> PAGEREF _Toc35927394 \h </w:instrText>
       </w:r>
       <w:r>
         <w:rPr>
@@ -1150,7 +1148,7 @@
         <w:rPr>
           <w:noProof/>
         </w:rPr>
-        <w:instrText xml:space="preserve"> PAGEREF _Toc35867093 \h </w:instrText>
+        <w:instrText xml:space="preserve"> PAGEREF _Toc35927395 \h </w:instrText>
       </w:r>
       <w:r>
         <w:rPr>
@@ -1215,7 +1213,7 @@
         <w:rPr>
           <w:noProof/>
         </w:rPr>
-        <w:instrText xml:space="preserve"> PAGEREF _Toc35867094 \h </w:instrText>
+        <w:instrText xml:space="preserve"> PAGEREF _Toc35927396 \h </w:instrText>
       </w:r>
       <w:r>
         <w:rPr>
@@ -1282,7 +1280,7 @@
         <w:rPr>
           <w:noProof/>
         </w:rPr>
-        <w:instrText xml:space="preserve"> PAGEREF _Toc35867095 \h </w:instrText>
+        <w:instrText xml:space="preserve"> PAGEREF _Toc35927397 \h </w:instrText>
       </w:r>
       <w:r>
         <w:rPr>
@@ -1347,7 +1345,7 @@
         <w:rPr>
           <w:noProof/>
         </w:rPr>
-        <w:instrText xml:space="preserve"> PAGEREF _Toc35867096 \h </w:instrText>
+        <w:instrText xml:space="preserve"> PAGEREF _Toc35927398 \h </w:instrText>
       </w:r>
       <w:r>
         <w:rPr>
@@ -1412,7 +1410,7 @@
         <w:rPr>
           <w:noProof/>
         </w:rPr>
-        <w:instrText xml:space="preserve"> PAGEREF _Toc35867097 \h </w:instrText>
+        <w:instrText xml:space="preserve"> PAGEREF _Toc35927399 \h </w:instrText>
       </w:r>
       <w:r>
         <w:rPr>
@@ -1479,7 +1477,7 @@
         <w:rPr>
           <w:noProof/>
         </w:rPr>
-        <w:instrText xml:space="preserve"> PAGEREF _Toc35867098 \h </w:instrText>
+        <w:instrText xml:space="preserve"> PAGEREF _Toc35927400 \h </w:instrText>
       </w:r>
       <w:r>
         <w:rPr>
@@ -1544,7 +1542,7 @@
         <w:rPr>
           <w:noProof/>
         </w:rPr>
-        <w:instrText xml:space="preserve"> PAGEREF _Toc35867099 \h </w:instrText>
+        <w:instrText xml:space="preserve"> PAGEREF _Toc35927401 \h </w:instrText>
       </w:r>
       <w:r>
         <w:rPr>
@@ -1609,7 +1607,7 @@
         <w:rPr>
           <w:noProof/>
         </w:rPr>
-        <w:instrText xml:space="preserve"> PAGEREF _Toc35867100 \h </w:instrText>
+        <w:instrText xml:space="preserve"> PAGEREF _Toc35927402 \h </w:instrText>
       </w:r>
       <w:r>
         <w:rPr>
@@ -1676,7 +1674,7 @@
         <w:rPr>
           <w:noProof/>
         </w:rPr>
-        <w:instrText xml:space="preserve"> PAGEREF _Toc35867101 \h </w:instrText>
+        <w:instrText xml:space="preserve"> PAGEREF _Toc35927403 \h </w:instrText>
       </w:r>
       <w:r>
         <w:rPr>
@@ -1741,7 +1739,7 @@
         <w:rPr>
           <w:noProof/>
         </w:rPr>
-        <w:instrText xml:space="preserve"> PAGEREF _Toc35867102 \h </w:instrText>
+        <w:instrText xml:space="preserve"> PAGEREF _Toc35927404 \h </w:instrText>
       </w:r>
       <w:r>
         <w:rPr>
@@ -1806,7 +1804,7 @@
         <w:rPr>
           <w:noProof/>
         </w:rPr>
-        <w:instrText xml:space="preserve"> PAGEREF _Toc35867103 \h </w:instrText>
+        <w:instrText xml:space="preserve"> PAGEREF _Toc35927405 \h </w:instrText>
       </w:r>
       <w:r>
         <w:rPr>
@@ -1873,7 +1871,7 @@
         <w:rPr>
           <w:noProof/>
         </w:rPr>
-        <w:instrText xml:space="preserve"> PAGEREF _Toc35867104 \h </w:instrText>
+        <w:instrText xml:space="preserve"> PAGEREF _Toc35927406 \h </w:instrText>
       </w:r>
       <w:r>
         <w:rPr>
@@ -1938,7 +1936,7 @@
         <w:rPr>
           <w:noProof/>
         </w:rPr>
-        <w:instrText xml:space="preserve"> PAGEREF _Toc35867105 \h </w:instrText>
+        <w:instrText xml:space="preserve"> PAGEREF _Toc35927407 \h </w:instrText>
       </w:r>
       <w:r>
         <w:rPr>
@@ -2005,7 +2003,7 @@
         <w:rPr>
           <w:noProof/>
         </w:rPr>
-        <w:instrText xml:space="preserve"> PAGEREF _Toc35867106 \h </w:instrText>
+        <w:instrText xml:space="preserve"> PAGEREF _Toc35927408 \h </w:instrText>
       </w:r>
       <w:r>
         <w:rPr>
@@ -2070,7 +2068,7 @@
         <w:rPr>
           <w:noProof/>
         </w:rPr>
-        <w:instrText xml:space="preserve"> PAGEREF _Toc35867107 \h </w:instrText>
+        <w:instrText xml:space="preserve"> PAGEREF _Toc35927409 \h </w:instrText>
       </w:r>
       <w:r>
         <w:rPr>
@@ -2211,11 +2209,21 @@
       <w:r>
         <w:instrText xml:space="preserve"> compare </w:instrText>
       </w:r>
-      <w:fldSimple w:instr=" DOCPROPERTY &quot;EDouble_Sided&quot;  ">
-        <w:r>
-          <w:instrText>N</w:instrText>
-        </w:r>
-      </w:fldSimple>
+      <w:r>
+        <w:fldChar w:fldCharType="begin"/>
+      </w:r>
+      <w:r>
+        <w:instrText xml:space="preserve"> DOCPROPERTY "EDouble_Sided"  </w:instrText>
+      </w:r>
+      <w:r>
+        <w:fldChar w:fldCharType="separate"/>
+      </w:r>
+      <w:r>
+        <w:instrText>N</w:instrText>
+      </w:r>
+      <w:r>
+        <w:fldChar w:fldCharType="end"/>
+      </w:r>
       <w:r>
         <w:instrText xml:space="preserve">= "Y" </w:instrText>
       </w:r>
@@ -2307,7 +2315,7 @@
       <w:pPr>
         <w:pStyle w:val="Heading1"/>
       </w:pPr>
-      <w:bookmarkStart w:id="1" w:name="_Toc35867081"/>
+      <w:bookmarkStart w:id="0" w:name="_Toc35927383"/>
       <w:r>
         <w:lastRenderedPageBreak/>
         <w:t xml:space="preserve">Project </w:t>
@@ -2315,20 +2323,20 @@
       <w:r>
         <w:t>Overview</w:t>
       </w:r>
+      <w:bookmarkEnd w:id="0"/>
+    </w:p>
+    <w:p>
+      <w:pPr>
+        <w:pStyle w:val="Heading2"/>
+      </w:pPr>
+      <w:bookmarkStart w:id="1" w:name="_Toc35927384"/>
+      <w:r>
+        <w:t>High Level Description</w:t>
+      </w:r>
+      <w:r>
+        <w:t xml:space="preserve"> – Software Quality Assurance Dashboards</w:t>
+      </w:r>
       <w:bookmarkEnd w:id="1"/>
-    </w:p>
-    <w:p>
-      <w:pPr>
-        <w:pStyle w:val="Heading2"/>
-      </w:pPr>
-      <w:bookmarkStart w:id="2" w:name="_Toc35867082"/>
-      <w:r>
-        <w:t>High Level Description</w:t>
-      </w:r>
-      <w:r>
-        <w:t xml:space="preserve"> – Software Quality Assurance Dashboards</w:t>
-      </w:r>
-      <w:bookmarkEnd w:id="2"/>
     </w:p>
     <w:p>
       <w:r>
@@ -2565,7 +2573,7 @@
           <w:szCs w:val="28"/>
         </w:rPr>
       </w:pPr>
-      <w:bookmarkStart w:id="3" w:name="_Ref26609142"/>
+      <w:bookmarkStart w:id="2" w:name="_Ref26609142"/>
       <w:r>
         <w:br w:type="page"/>
       </w:r>
@@ -2574,13 +2582,13 @@
       <w:pPr>
         <w:pStyle w:val="Heading2"/>
       </w:pPr>
-      <w:bookmarkStart w:id="4" w:name="_Toc35867083"/>
+      <w:bookmarkStart w:id="3" w:name="_Toc35927385"/>
       <w:r>
         <w:lastRenderedPageBreak/>
         <w:t>Environment Assumptions</w:t>
       </w:r>
+      <w:bookmarkEnd w:id="2"/>
       <w:bookmarkEnd w:id="3"/>
-      <w:bookmarkEnd w:id="4"/>
     </w:p>
     <w:p>
       <w:r>
@@ -2764,16 +2772,16 @@
       <w:pPr>
         <w:pStyle w:val="Heading2"/>
       </w:pPr>
-      <w:bookmarkStart w:id="5" w:name="_Ref26609149"/>
-      <w:bookmarkStart w:id="6" w:name="_Toc35867084"/>
+      <w:bookmarkStart w:id="4" w:name="_Ref26609149"/>
+      <w:bookmarkStart w:id="5" w:name="_Toc35927386"/>
       <w:r>
         <w:t>Project Execution</w:t>
       </w:r>
       <w:r>
         <w:t xml:space="preserve"> Instructions</w:t>
       </w:r>
+      <w:bookmarkEnd w:id="4"/>
       <w:bookmarkEnd w:id="5"/>
-      <w:bookmarkEnd w:id="6"/>
     </w:p>
     <w:p>
       <w:r>
@@ -2860,12 +2868,12 @@
       <w:pPr>
         <w:pStyle w:val="Heading2"/>
       </w:pPr>
-      <w:bookmarkStart w:id="7" w:name="_Toc35867085"/>
+      <w:bookmarkStart w:id="6" w:name="_Toc35927387"/>
       <w:r>
         <w:lastRenderedPageBreak/>
         <w:t>Data Privacy Considerations</w:t>
       </w:r>
-      <w:bookmarkEnd w:id="7"/>
+      <w:bookmarkEnd w:id="6"/>
     </w:p>
     <w:p>
       <w:r>
@@ -3019,7 +3027,7 @@
       <w:pPr>
         <w:pStyle w:val="Heading1"/>
       </w:pPr>
-      <w:bookmarkStart w:id="8" w:name="_Toc35867086"/>
+      <w:bookmarkStart w:id="7" w:name="_Toc35927388"/>
       <w:r>
         <w:lastRenderedPageBreak/>
         <w:t xml:space="preserve">Part 1: </w:t>
@@ -3038,85 +3046,85 @@
       <w:r>
         <w:t>Business Drivers</w:t>
       </w:r>
+      <w:bookmarkEnd w:id="7"/>
+    </w:p>
+    <w:p>
+      <w:pPr>
+        <w:pStyle w:val="Heading2"/>
+      </w:pPr>
+      <w:bookmarkStart w:id="8" w:name="_Toc35927389"/>
+      <w:r>
+        <w:t>B</w:t>
+      </w:r>
+      <w:r>
+        <w:t>usiness Objective</w:t>
+      </w:r>
       <w:bookmarkEnd w:id="8"/>
     </w:p>
     <w:p>
+      <w:r>
+        <w:t xml:space="preserve">Testing is an essential part of the Software Development Lifecycle. However, how do you know if the investment in QA is </w:t>
+      </w:r>
+      <w:proofErr w:type="gramStart"/>
+      <w:r>
+        <w:t>begin</w:t>
+      </w:r>
+      <w:proofErr w:type="gramEnd"/>
+      <w:r>
+        <w:t xml:space="preserve"> effective? How can you measure the impact that process changes are having over time?</w:t>
+      </w:r>
+    </w:p>
+    <w:p>
+      <w:r>
+        <w:t>In my company the move in the last five years to an AGILE framework for software product development has coincided with additional investment in formal test engineers and new test automation technology.</w:t>
+      </w:r>
+    </w:p>
+    <w:p>
+      <w:r>
+        <w:t xml:space="preserve">The entire concept of ‘Quality Assurance’ has taken on a ‘whole team’ methodology, not just </w:t>
+      </w:r>
+      <w:proofErr w:type="spellStart"/>
+      <w:r>
+        <w:t>meausured</w:t>
+      </w:r>
+      <w:proofErr w:type="spellEnd"/>
+      <w:r>
+        <w:t xml:space="preserve"> by how effective the testers are at finding bugs but by how effective the coders are at removing errors before the tester or the client find them.</w:t>
+      </w:r>
+    </w:p>
+    <w:p/>
+    <w:p>
+      <w:r>
+        <w:t>Are these changes having a positive impact on product quality, and by extension customer satisfaction? Can we demonstrate the effectiveness (or lack of success) of these changes in a manner that is easily understood by all stakeholder.</w:t>
+      </w:r>
+    </w:p>
+    <w:p/>
+    <w:p>
+      <w:r>
+        <w:t>This is the objective of the dashboard visualisations in this project.</w:t>
+      </w:r>
+    </w:p>
+    <w:p>
+      <w:pPr>
+        <w:ind w:left="0"/>
+      </w:pPr>
+    </w:p>
+    <w:p>
+      <w:pPr>
+        <w:ind w:left="0"/>
+      </w:pPr>
+    </w:p>
+    <w:p>
       <w:pPr>
         <w:pStyle w:val="Heading2"/>
       </w:pPr>
-      <w:bookmarkStart w:id="9" w:name="_Toc35867087"/>
-      <w:r>
-        <w:t>B</w:t>
-      </w:r>
-      <w:r>
-        <w:t>usiness Objective</w:t>
+      <w:bookmarkStart w:id="9" w:name="_Ref26609268"/>
+      <w:bookmarkStart w:id="10" w:name="_Toc35927390"/>
+      <w:r>
+        <w:t>Subject Area for Analysis</w:t>
       </w:r>
       <w:bookmarkEnd w:id="9"/>
-    </w:p>
-    <w:p>
-      <w:r>
-        <w:t xml:space="preserve">Testing is an essential part of the Software Development Lifecycle. However, how do you know if the investment in QA is </w:t>
-      </w:r>
-      <w:proofErr w:type="gramStart"/>
-      <w:r>
-        <w:t>begin</w:t>
-      </w:r>
-      <w:proofErr w:type="gramEnd"/>
-      <w:r>
-        <w:t xml:space="preserve"> effective? How can you measure the impact that process changes are having over time?</w:t>
-      </w:r>
-    </w:p>
-    <w:p>
-      <w:r>
-        <w:t>In my company the move in the last five years to an AGILE framework for software product development has coincided with additional investment in formal test engineers and new test automation technology.</w:t>
-      </w:r>
-    </w:p>
-    <w:p>
-      <w:r>
-        <w:t xml:space="preserve">The entire concept of ‘Quality Assurance’ has taken on a ‘whole team’ methodology, not just </w:t>
-      </w:r>
-      <w:proofErr w:type="spellStart"/>
-      <w:r>
-        <w:t>meausured</w:t>
-      </w:r>
-      <w:proofErr w:type="spellEnd"/>
-      <w:r>
-        <w:t xml:space="preserve"> by how effective the testers are at finding bugs but by how effective the coders are at removing errors before the tester or the client find them.</w:t>
-      </w:r>
-    </w:p>
-    <w:p/>
-    <w:p>
-      <w:r>
-        <w:t>Are these changes having a positive impact on product quality, and by extension customer satisfaction? Can we demonstrate the effectiveness (or lack of success) of these changes in a manner that is easily understood by all stakeholder.</w:t>
-      </w:r>
-    </w:p>
-    <w:p/>
-    <w:p>
-      <w:r>
-        <w:t>This is the objective of the dashboard visualisations in this project.</w:t>
-      </w:r>
-    </w:p>
-    <w:p>
-      <w:pPr>
-        <w:ind w:left="0"/>
-      </w:pPr>
-    </w:p>
-    <w:p>
-      <w:pPr>
-        <w:ind w:left="0"/>
-      </w:pPr>
-    </w:p>
-    <w:p>
-      <w:pPr>
-        <w:pStyle w:val="Heading2"/>
-      </w:pPr>
-      <w:bookmarkStart w:id="10" w:name="_Ref26609268"/>
-      <w:bookmarkStart w:id="11" w:name="_Toc35867088"/>
-      <w:r>
-        <w:t>Subject Area for Analysis</w:t>
-      </w:r>
       <w:bookmarkEnd w:id="10"/>
-      <w:bookmarkEnd w:id="11"/>
     </w:p>
     <w:p>
       <w:r>
@@ -3184,12 +3192,12 @@
       <w:pPr>
         <w:pStyle w:val="Heading2"/>
       </w:pPr>
-      <w:bookmarkStart w:id="12" w:name="_Toc35867089"/>
+      <w:bookmarkStart w:id="11" w:name="_Toc35927391"/>
       <w:r>
         <w:lastRenderedPageBreak/>
         <w:t>Primary Goals and Objectives for the Data Visualisations</w:t>
       </w:r>
-      <w:bookmarkEnd w:id="12"/>
+      <w:bookmarkEnd w:id="11"/>
     </w:p>
     <w:p>
       <w:r>
@@ -3256,7 +3264,7 @@
       <w:pPr>
         <w:pStyle w:val="Heading2"/>
       </w:pPr>
-      <w:bookmarkStart w:id="13" w:name="_Toc35867090"/>
+      <w:bookmarkStart w:id="12" w:name="_Toc35927392"/>
       <w:r>
         <w:lastRenderedPageBreak/>
         <w:t xml:space="preserve">Building </w:t>
@@ -3267,7 +3275,7 @@
       <w:r>
         <w:t xml:space="preserve"> for the Quality Assurance Dashboards</w:t>
       </w:r>
-      <w:bookmarkEnd w:id="13"/>
+      <w:bookmarkEnd w:id="12"/>
     </w:p>
     <w:p>
       <w:r>
@@ -3342,25 +3350,13 @@
     </w:p>
     <w:p>
       <w:r>
-        <w:t>Other</w:t>
-      </w:r>
-      <w:r>
-        <w:t xml:space="preserve"> Excel spreadsheet </w:t>
+        <w:t xml:space="preserve">Other Excel spreadsheet </w:t>
       </w:r>
       <w:r>
         <w:t>is</w:t>
       </w:r>
       <w:r>
-        <w:t xml:space="preserve"> updated on a less frequent basis with the following data with</w:t>
-      </w:r>
-      <w:r>
-        <w:t xml:space="preserve"> </w:t>
-      </w:r>
-      <w:r>
-        <w:t>to frame historical release information with client production data</w:t>
-      </w:r>
-      <w:r>
-        <w:t>;</w:t>
+        <w:t xml:space="preserve"> updated on a less frequent basis with the following data with to frame historical release information with client production data;</w:t>
       </w:r>
     </w:p>
     <w:p>
@@ -3476,10 +3472,7 @@
         <w:ind w:left="1134"/>
       </w:pPr>
       <w:r>
-        <w:t>These date</w:t>
-      </w:r>
-      <w:r>
-        <w:t xml:space="preserve">s are captured on a release by release basis. For the purposes of the CA I have provided the date periods but, for the sake of brevity, I have not </w:t>
+        <w:t xml:space="preserve">These dates are captured on a release by release basis. For the purposes of the CA I have provided the date periods but, for the sake of brevity, I have not </w:t>
       </w:r>
       <w:proofErr w:type="spellStart"/>
       <w:r>
@@ -3608,7 +3601,7 @@
           <w:szCs w:val="26"/>
         </w:rPr>
       </w:pPr>
-      <w:bookmarkStart w:id="14" w:name="_Ref26521695"/>
+      <w:bookmarkStart w:id="13" w:name="_Ref26521695"/>
     </w:p>
     <w:p>
       <w:pPr>
@@ -3820,10 +3813,7 @@
     </w:p>
     <w:p>
       <w:r>
-        <w:t>Dashboard Two has included a visual to make the case for the ongoing benefits of test automation</w:t>
-      </w:r>
-      <w:r>
-        <w:t>.</w:t>
+        <w:t>Dashboard Two has included a visual to make the case for the ongoing benefits of test automation.</w:t>
       </w:r>
     </w:p>
     <w:p>
@@ -3831,7 +3821,7 @@
         <w:t>(In this CA the test automation is Selenium based UI and API level tests to replicate/replace the traditional manual test process).</w:t>
       </w:r>
     </w:p>
-    <w:bookmarkEnd w:id="14"/>
+    <w:bookmarkEnd w:id="13"/>
     <w:p>
       <w:pPr>
         <w:spacing w:after="0" w:line="240" w:lineRule="auto"/>
@@ -3867,12 +3857,12 @@
       <w:pPr>
         <w:pStyle w:val="Heading2"/>
       </w:pPr>
-      <w:bookmarkStart w:id="15" w:name="_Toc35867091"/>
+      <w:bookmarkStart w:id="14" w:name="_Toc35927393"/>
       <w:r>
         <w:lastRenderedPageBreak/>
         <w:t>Key Stakeholders</w:t>
       </w:r>
-      <w:bookmarkEnd w:id="15"/>
+      <w:bookmarkEnd w:id="14"/>
     </w:p>
     <w:p>
       <w:r>
@@ -4072,8 +4062,8 @@
       <w:pPr>
         <w:pStyle w:val="Heading1"/>
       </w:pPr>
-      <w:bookmarkStart w:id="16" w:name="_Ref26607222"/>
-      <w:bookmarkStart w:id="17" w:name="_Toc35867092"/>
+      <w:bookmarkStart w:id="15" w:name="_Ref26607222"/>
+      <w:bookmarkStart w:id="16" w:name="_Toc35927394"/>
       <w:r>
         <w:lastRenderedPageBreak/>
         <w:t xml:space="preserve">Part </w:t>
@@ -4084,21 +4074,21 @@
       <w:r>
         <w:t xml:space="preserve"> Data </w:t>
       </w:r>
+      <w:bookmarkEnd w:id="15"/>
+      <w:r>
+        <w:t>Preparation</w:t>
+      </w:r>
       <w:bookmarkEnd w:id="16"/>
-      <w:r>
-        <w:t>Preparation</w:t>
+    </w:p>
+    <w:p>
+      <w:pPr>
+        <w:pStyle w:val="Heading2"/>
+      </w:pPr>
+      <w:bookmarkStart w:id="17" w:name="_Toc35927395"/>
+      <w:r>
+        <w:t>Collating Excel Data</w:t>
       </w:r>
       <w:bookmarkEnd w:id="17"/>
-    </w:p>
-    <w:p>
-      <w:pPr>
-        <w:pStyle w:val="Heading2"/>
-      </w:pPr>
-      <w:bookmarkStart w:id="18" w:name="_Toc35867093"/>
-      <w:r>
-        <w:t>Collating Excel Data</w:t>
-      </w:r>
-      <w:bookmarkEnd w:id="18"/>
     </w:p>
     <w:p>
       <w:proofErr w:type="gramStart"/>
@@ -4134,11 +4124,11 @@
       <w:pPr>
         <w:pStyle w:val="Heading2"/>
       </w:pPr>
-      <w:bookmarkStart w:id="19" w:name="_Toc35867094"/>
+      <w:bookmarkStart w:id="18" w:name="_Toc35927396"/>
       <w:r>
         <w:t>Preparing the Production Defect Data Extract</w:t>
       </w:r>
-      <w:bookmarkEnd w:id="19"/>
+      <w:bookmarkEnd w:id="18"/>
     </w:p>
     <w:p>
       <w:pPr>
@@ -4197,7 +4187,7 @@
       <w:pPr>
         <w:pStyle w:val="Heading1"/>
       </w:pPr>
-      <w:bookmarkStart w:id="20" w:name="_Toc35867095"/>
+      <w:bookmarkStart w:id="19" w:name="_Toc35927397"/>
       <w:r>
         <w:lastRenderedPageBreak/>
         <w:t xml:space="preserve">Part </w:t>
@@ -4211,56 +4201,56 @@
       <w:r>
         <w:t>Data Ingestion and Manipulation</w:t>
       </w:r>
+      <w:bookmarkEnd w:id="19"/>
+    </w:p>
+    <w:p>
+      <w:pPr>
+        <w:pStyle w:val="Heading2"/>
+      </w:pPr>
+      <w:bookmarkStart w:id="20" w:name="_Ref26529714"/>
+      <w:bookmarkStart w:id="21" w:name="_Toc35927398"/>
+      <w:r>
+        <w:t>Data Ingestion</w:t>
+      </w:r>
+      <w:r>
+        <w:t xml:space="preserve"> </w:t>
+      </w:r>
+      <w:r>
+        <w:t>U</w:t>
+      </w:r>
+      <w:r>
+        <w:t xml:space="preserve">sing </w:t>
+      </w:r>
       <w:bookmarkEnd w:id="20"/>
+      <w:r>
+        <w:t>PowerBI – Query Builder</w:t>
+      </w:r>
+      <w:bookmarkEnd w:id="21"/>
+    </w:p>
+    <w:p>
+      <w:proofErr w:type="gramStart"/>
+      <w:r>
+        <w:t xml:space="preserve">The </w:t>
+      </w:r>
+      <w:r>
+        <w:t>..</w:t>
+      </w:r>
+      <w:proofErr w:type="gramEnd"/>
+    </w:p>
+    <w:p>
+      <w:pPr>
+        <w:ind w:left="567"/>
+      </w:pPr>
     </w:p>
     <w:p>
       <w:pPr>
         <w:pStyle w:val="Heading2"/>
       </w:pPr>
-      <w:bookmarkStart w:id="21" w:name="_Ref26529714"/>
-      <w:bookmarkStart w:id="22" w:name="_Toc35867096"/>
-      <w:r>
-        <w:t>Data Ingestion</w:t>
-      </w:r>
-      <w:r>
-        <w:t xml:space="preserve"> </w:t>
-      </w:r>
-      <w:r>
-        <w:t>U</w:t>
-      </w:r>
-      <w:r>
-        <w:t xml:space="preserve">sing </w:t>
-      </w:r>
-      <w:bookmarkEnd w:id="21"/>
-      <w:r>
-        <w:t>PowerBI – Query Builder</w:t>
+      <w:bookmarkStart w:id="22" w:name="_Toc35927399"/>
+      <w:r>
+        <w:t>Data Manipulation in Power BI – Post Query Editor</w:t>
       </w:r>
       <w:bookmarkEnd w:id="22"/>
-    </w:p>
-    <w:p>
-      <w:proofErr w:type="gramStart"/>
-      <w:r>
-        <w:t xml:space="preserve">The </w:t>
-      </w:r>
-      <w:r>
-        <w:t>..</w:t>
-      </w:r>
-      <w:proofErr w:type="gramEnd"/>
-    </w:p>
-    <w:p>
-      <w:pPr>
-        <w:ind w:left="567"/>
-      </w:pPr>
-    </w:p>
-    <w:p>
-      <w:pPr>
-        <w:pStyle w:val="Heading2"/>
-      </w:pPr>
-      <w:bookmarkStart w:id="23" w:name="_Toc35867097"/>
-      <w:r>
-        <w:t>Data Manipulation in Power BI – Post Query Editor</w:t>
-      </w:r>
-      <w:bookmarkEnd w:id="23"/>
     </w:p>
     <w:p>
       <w:proofErr w:type="gramStart"/>
@@ -4298,9 +4288,9 @@
       <w:pPr>
         <w:pStyle w:val="Heading1"/>
       </w:pPr>
-      <w:bookmarkStart w:id="24" w:name="_Ref26607322"/>
-      <w:bookmarkStart w:id="25" w:name="_Ref35856112"/>
-      <w:bookmarkStart w:id="26" w:name="_Toc35867098"/>
+      <w:bookmarkStart w:id="23" w:name="_Ref26607322"/>
+      <w:bookmarkStart w:id="24" w:name="_Ref35856112"/>
+      <w:bookmarkStart w:id="25" w:name="_Toc35927400"/>
       <w:r>
         <w:lastRenderedPageBreak/>
         <w:t xml:space="preserve">Part </w:t>
@@ -4319,42 +4309,42 @@
       <w:r>
         <w:t xml:space="preserve"> Analysis</w:t>
       </w:r>
+      <w:bookmarkEnd w:id="23"/>
+      <w:r>
+        <w:t xml:space="preserve"> / Visualisation</w:t>
+      </w:r>
       <w:bookmarkEnd w:id="24"/>
-      <w:r>
-        <w:t xml:space="preserve"> / Visualisation</w:t>
-      </w:r>
       <w:bookmarkEnd w:id="25"/>
+    </w:p>
+    <w:p>
+      <w:pPr>
+        <w:pStyle w:val="Heading2"/>
+      </w:pPr>
+      <w:bookmarkStart w:id="26" w:name="_Ref26529760"/>
+      <w:bookmarkStart w:id="27" w:name="_Toc35927401"/>
+      <w:r>
+        <w:t>Dashb</w:t>
+      </w:r>
+      <w:r>
+        <w:t>o</w:t>
+      </w:r>
+      <w:r>
+        <w:t>a</w:t>
+      </w:r>
+      <w:r>
+        <w:t xml:space="preserve">rd </w:t>
+      </w:r>
+      <w:r>
+        <w:t xml:space="preserve">One </w:t>
+      </w:r>
+      <w:r>
+        <w:t>Design</w:t>
+      </w:r>
       <w:bookmarkEnd w:id="26"/>
-    </w:p>
-    <w:p>
-      <w:pPr>
-        <w:pStyle w:val="Heading2"/>
-      </w:pPr>
-      <w:bookmarkStart w:id="27" w:name="_Ref26529760"/>
-      <w:bookmarkStart w:id="28" w:name="_Toc35867099"/>
-      <w:r>
-        <w:t>Dashb</w:t>
-      </w:r>
-      <w:r>
-        <w:t>o</w:t>
-      </w:r>
-      <w:r>
-        <w:t>a</w:t>
-      </w:r>
-      <w:r>
-        <w:t xml:space="preserve">rd </w:t>
-      </w:r>
-      <w:r>
-        <w:t xml:space="preserve">One </w:t>
-      </w:r>
-      <w:r>
-        <w:t>Design</w:t>
+      <w:r>
+        <w:t xml:space="preserve"> – Title 1</w:t>
       </w:r>
       <w:bookmarkEnd w:id="27"/>
-      <w:r>
-        <w:t xml:space="preserve"> – Title 1</w:t>
-      </w:r>
-      <w:bookmarkEnd w:id="28"/>
     </w:p>
     <w:p>
       <w:pPr>
@@ -4431,6 +4421,1526 @@
           <w:szCs w:val="22"/>
         </w:rPr>
         <w:t xml:space="preserve">Dashboard 1: </w:t>
+      </w:r>
+      <w:r>
+        <w:rPr>
+          <w:rFonts w:ascii="Arial" w:hAnsi="Arial" w:cs="Arial"/>
+          <w:b/>
+          <w:spacing w:val="-1"/>
+          <w:sz w:val="22"/>
+          <w:szCs w:val="22"/>
+        </w:rPr>
+        <w:t>&lt;</w:t>
+      </w:r>
+      <w:r>
+        <w:rPr>
+          <w:rFonts w:ascii="Arial" w:hAnsi="Arial" w:cs="Arial"/>
+          <w:b/>
+          <w:spacing w:val="-1"/>
+          <w:sz w:val="22"/>
+          <w:szCs w:val="22"/>
+        </w:rPr>
+        <w:t>Dashboard</w:t>
+      </w:r>
+      <w:r>
+        <w:rPr>
+          <w:rFonts w:ascii="Arial" w:hAnsi="Arial" w:cs="Arial"/>
+          <w:b/>
+          <w:spacing w:val="-1"/>
+          <w:sz w:val="22"/>
+          <w:szCs w:val="22"/>
+        </w:rPr>
+        <w:t xml:space="preserve"> One Title&gt;</w:t>
+      </w:r>
+    </w:p>
+    <w:p>
+      <w:pPr>
+        <w:pStyle w:val="mz"/>
+        <w:shd w:val="clear" w:color="auto" w:fill="FFFFFF"/>
+        <w:spacing w:before="206" w:beforeAutospacing="0" w:after="0" w:afterAutospacing="0"/>
+        <w:ind w:left="1134"/>
+        <w:rPr>
+          <w:rFonts w:ascii="Arial" w:hAnsi="Arial" w:cs="Arial"/>
+          <w:spacing w:val="-1"/>
+          <w:sz w:val="22"/>
+          <w:szCs w:val="22"/>
+        </w:rPr>
+      </w:pPr>
+    </w:p>
+    <w:tbl>
+      <w:tblPr>
+        <w:tblStyle w:val="TableGrid"/>
+        <w:tblW w:w="0" w:type="auto"/>
+        <w:tblInd w:w="1134" w:type="dxa"/>
+        <w:tblLook w:val="04A0" w:firstRow="1" w:lastRow="0" w:firstColumn="1" w:lastColumn="0" w:noHBand="0" w:noVBand="1"/>
+      </w:tblPr>
+      <w:tblGrid>
+        <w:gridCol w:w="2660"/>
+        <w:gridCol w:w="6288"/>
+      </w:tblGrid>
+      <w:tr>
+        <w:trPr>
+          <w:trHeight w:val="462"/>
+        </w:trPr>
+        <w:tc>
+          <w:tcPr>
+            <w:tcW w:w="2660" w:type="dxa"/>
+            <w:shd w:val="clear" w:color="auto" w:fill="1F497D" w:themeFill="text2"/>
+            <w:vAlign w:val="center"/>
+          </w:tcPr>
+          <w:p>
+            <w:pPr>
+              <w:pStyle w:val="mz"/>
+              <w:spacing w:before="480" w:beforeAutospacing="0" w:after="0" w:afterAutospacing="0"/>
+              <w:rPr>
+                <w:rFonts w:ascii="Arial" w:hAnsi="Arial" w:cs="Arial"/>
+                <w:b/>
+                <w:color w:val="FFFFFF" w:themeColor="background1"/>
+                <w:spacing w:val="-1"/>
+                <w:sz w:val="28"/>
+                <w:szCs w:val="22"/>
+              </w:rPr>
+            </w:pPr>
+            <w:r>
+              <w:rPr>
+                <w:rFonts w:ascii="Arial" w:hAnsi="Arial" w:cs="Arial"/>
+                <w:b/>
+                <w:color w:val="FFFFFF" w:themeColor="background1"/>
+                <w:spacing w:val="-1"/>
+                <w:sz w:val="28"/>
+                <w:szCs w:val="22"/>
+              </w:rPr>
+              <w:t>Da</w:t>
+            </w:r>
+            <w:bookmarkStart w:id="28" w:name="_GoBack"/>
+            <w:bookmarkEnd w:id="28"/>
+            <w:r>
+              <w:rPr>
+                <w:rFonts w:ascii="Arial" w:hAnsi="Arial" w:cs="Arial"/>
+                <w:b/>
+                <w:color w:val="FFFFFF" w:themeColor="background1"/>
+                <w:spacing w:val="-1"/>
+                <w:sz w:val="28"/>
+                <w:szCs w:val="22"/>
+              </w:rPr>
+              <w:t>shboard Component</w:t>
+            </w:r>
+          </w:p>
+        </w:tc>
+        <w:tc>
+          <w:tcPr>
+            <w:tcW w:w="6288" w:type="dxa"/>
+            <w:shd w:val="clear" w:color="auto" w:fill="1F497D" w:themeFill="text2"/>
+            <w:vAlign w:val="center"/>
+          </w:tcPr>
+          <w:p>
+            <w:pPr>
+              <w:pStyle w:val="mz"/>
+              <w:spacing w:before="480" w:beforeAutospacing="0" w:after="0" w:afterAutospacing="0"/>
+              <w:rPr>
+                <w:rFonts w:ascii="Arial" w:hAnsi="Arial" w:cs="Arial"/>
+                <w:b/>
+                <w:color w:val="FFFFFF" w:themeColor="background1"/>
+                <w:spacing w:val="-1"/>
+                <w:sz w:val="28"/>
+                <w:szCs w:val="22"/>
+              </w:rPr>
+            </w:pPr>
+            <w:r>
+              <w:rPr>
+                <w:rFonts w:ascii="Arial" w:hAnsi="Arial" w:cs="Arial"/>
+                <w:b/>
+                <w:color w:val="FFFFFF" w:themeColor="background1"/>
+                <w:spacing w:val="-1"/>
+                <w:sz w:val="28"/>
+                <w:szCs w:val="22"/>
+              </w:rPr>
+              <w:t>Visualisation</w:t>
+            </w:r>
+          </w:p>
+        </w:tc>
+      </w:tr>
+      <w:tr>
+        <w:trPr>
+          <w:trHeight w:val="416"/>
+        </w:trPr>
+        <w:tc>
+          <w:tcPr>
+            <w:tcW w:w="2660" w:type="dxa"/>
+          </w:tcPr>
+          <w:p>
+            <w:pPr>
+              <w:pStyle w:val="mz"/>
+              <w:spacing w:before="480" w:beforeAutospacing="0" w:after="0" w:afterAutospacing="0"/>
+              <w:rPr>
+                <w:rFonts w:ascii="Arial" w:hAnsi="Arial" w:cs="Arial"/>
+                <w:b/>
+                <w:spacing w:val="-1"/>
+                <w:szCs w:val="22"/>
+              </w:rPr>
+            </w:pPr>
+            <w:r>
+              <w:rPr>
+                <w:rFonts w:ascii="Arial" w:hAnsi="Arial" w:cs="Arial"/>
+                <w:b/>
+                <w:spacing w:val="-1"/>
+                <w:szCs w:val="22"/>
+              </w:rPr>
+              <w:t>Tile</w:t>
+            </w:r>
+            <w:r>
+              <w:rPr>
+                <w:rFonts w:ascii="Arial" w:hAnsi="Arial" w:cs="Arial"/>
+                <w:b/>
+                <w:spacing w:val="-1"/>
+                <w:szCs w:val="22"/>
+              </w:rPr>
+              <w:t xml:space="preserve"> 1</w:t>
+            </w:r>
+            <w:r>
+              <w:rPr>
+                <w:rFonts w:ascii="Arial" w:hAnsi="Arial" w:cs="Arial"/>
+                <w:b/>
+                <w:spacing w:val="-1"/>
+                <w:szCs w:val="22"/>
+              </w:rPr>
+              <w:t xml:space="preserve"> </w:t>
+            </w:r>
+          </w:p>
+        </w:tc>
+        <w:tc>
+          <w:tcPr>
+            <w:tcW w:w="6288" w:type="dxa"/>
+          </w:tcPr>
+          <w:p>
+            <w:pPr>
+              <w:pStyle w:val="mz"/>
+              <w:spacing w:before="480" w:beforeAutospacing="0" w:after="0" w:afterAutospacing="0"/>
+              <w:rPr>
+                <w:rFonts w:ascii="Arial" w:hAnsi="Arial" w:cs="Arial"/>
+                <w:spacing w:val="-1"/>
+                <w:sz w:val="22"/>
+                <w:szCs w:val="22"/>
+              </w:rPr>
+            </w:pPr>
+            <w:r>
+              <w:rPr>
+                <w:rFonts w:ascii="Arial" w:hAnsi="Arial" w:cs="Arial"/>
+                <w:spacing w:val="-1"/>
+                <w:sz w:val="22"/>
+                <w:szCs w:val="22"/>
+              </w:rPr>
+              <w:t>…</w:t>
+            </w:r>
+          </w:p>
+        </w:tc>
+      </w:tr>
+      <w:tr>
+        <w:tc>
+          <w:tcPr>
+            <w:tcW w:w="2660" w:type="dxa"/>
+          </w:tcPr>
+          <w:p>
+            <w:pPr>
+              <w:pStyle w:val="mz"/>
+              <w:spacing w:before="480" w:beforeAutospacing="0" w:after="0" w:afterAutospacing="0"/>
+              <w:rPr>
+                <w:rFonts w:ascii="Arial" w:hAnsi="Arial" w:cs="Arial"/>
+                <w:b/>
+                <w:spacing w:val="-1"/>
+                <w:szCs w:val="22"/>
+              </w:rPr>
+            </w:pPr>
+            <w:r>
+              <w:rPr>
+                <w:rFonts w:ascii="Arial" w:hAnsi="Arial" w:cs="Arial"/>
+                <w:b/>
+                <w:spacing w:val="-1"/>
+                <w:szCs w:val="22"/>
+              </w:rPr>
+              <w:t>Tile 2</w:t>
+            </w:r>
+          </w:p>
+        </w:tc>
+        <w:tc>
+          <w:tcPr>
+            <w:tcW w:w="6288" w:type="dxa"/>
+          </w:tcPr>
+          <w:p>
+            <w:pPr>
+              <w:pStyle w:val="mz"/>
+              <w:spacing w:before="480" w:beforeAutospacing="0" w:after="0" w:afterAutospacing="0"/>
+              <w:rPr>
+                <w:rFonts w:ascii="Arial" w:hAnsi="Arial" w:cs="Arial"/>
+                <w:spacing w:val="-1"/>
+                <w:szCs w:val="22"/>
+              </w:rPr>
+            </w:pPr>
+            <w:r>
+              <w:rPr>
+                <w:rFonts w:ascii="Arial" w:hAnsi="Arial" w:cs="Arial"/>
+                <w:spacing w:val="-1"/>
+                <w:szCs w:val="22"/>
+              </w:rPr>
+              <w:t>..</w:t>
+            </w:r>
+          </w:p>
+        </w:tc>
+      </w:tr>
+      <w:tr>
+        <w:tc>
+          <w:tcPr>
+            <w:tcW w:w="2660" w:type="dxa"/>
+          </w:tcPr>
+          <w:p>
+            <w:pPr>
+              <w:pStyle w:val="mz"/>
+              <w:spacing w:before="480" w:beforeAutospacing="0" w:after="0" w:afterAutospacing="0"/>
+              <w:rPr>
+                <w:rFonts w:ascii="Arial" w:hAnsi="Arial" w:cs="Arial"/>
+                <w:b/>
+                <w:spacing w:val="-1"/>
+                <w:szCs w:val="22"/>
+              </w:rPr>
+            </w:pPr>
+            <w:r>
+              <w:rPr>
+                <w:rFonts w:ascii="Arial" w:hAnsi="Arial" w:cs="Arial"/>
+                <w:b/>
+                <w:spacing w:val="-1"/>
+                <w:szCs w:val="22"/>
+              </w:rPr>
+              <w:t>Tile 3</w:t>
+            </w:r>
+          </w:p>
+        </w:tc>
+        <w:tc>
+          <w:tcPr>
+            <w:tcW w:w="6288" w:type="dxa"/>
+          </w:tcPr>
+          <w:p>
+            <w:pPr>
+              <w:pStyle w:val="mz"/>
+              <w:spacing w:before="480" w:beforeAutospacing="0" w:after="0" w:afterAutospacing="0"/>
+              <w:rPr>
+                <w:rFonts w:ascii="Arial" w:hAnsi="Arial" w:cs="Arial"/>
+                <w:spacing w:val="-1"/>
+                <w:szCs w:val="22"/>
+              </w:rPr>
+            </w:pPr>
+            <w:r>
+              <w:rPr>
+                <w:rFonts w:ascii="Arial" w:hAnsi="Arial" w:cs="Arial"/>
+                <w:spacing w:val="-1"/>
+                <w:szCs w:val="22"/>
+              </w:rPr>
+              <w:t>..</w:t>
+            </w:r>
+          </w:p>
+        </w:tc>
+      </w:tr>
+      <w:tr>
+        <w:trPr>
+          <w:trHeight w:val="91"/>
+        </w:trPr>
+        <w:tc>
+          <w:tcPr>
+            <w:tcW w:w="2660" w:type="dxa"/>
+          </w:tcPr>
+          <w:p>
+            <w:pPr>
+              <w:pStyle w:val="mz"/>
+              <w:spacing w:before="480" w:beforeAutospacing="0" w:after="0" w:afterAutospacing="0"/>
+              <w:rPr>
+                <w:rFonts w:ascii="Arial" w:hAnsi="Arial" w:cs="Arial"/>
+                <w:b/>
+                <w:spacing w:val="-1"/>
+                <w:szCs w:val="22"/>
+              </w:rPr>
+            </w:pPr>
+            <w:r>
+              <w:rPr>
+                <w:rFonts w:ascii="Arial" w:hAnsi="Arial" w:cs="Arial"/>
+                <w:b/>
+                <w:spacing w:val="-1"/>
+                <w:szCs w:val="22"/>
+              </w:rPr>
+              <w:t>Tile 4</w:t>
+            </w:r>
+          </w:p>
+        </w:tc>
+        <w:tc>
+          <w:tcPr>
+            <w:tcW w:w="6288" w:type="dxa"/>
+          </w:tcPr>
+          <w:p>
+            <w:pPr>
+              <w:pStyle w:val="mz"/>
+              <w:spacing w:before="480" w:beforeAutospacing="0" w:after="0" w:afterAutospacing="0"/>
+              <w:rPr>
+                <w:rFonts w:ascii="Arial" w:hAnsi="Arial" w:cs="Arial"/>
+                <w:spacing w:val="-1"/>
+                <w:szCs w:val="22"/>
+              </w:rPr>
+            </w:pPr>
+            <w:r>
+              <w:rPr>
+                <w:rFonts w:ascii="Arial" w:hAnsi="Arial" w:cs="Arial"/>
+                <w:spacing w:val="-1"/>
+                <w:szCs w:val="22"/>
+              </w:rPr>
+              <w:t>..</w:t>
+            </w:r>
+          </w:p>
+        </w:tc>
+      </w:tr>
+      <w:tr>
+        <w:trPr>
+          <w:trHeight w:val="91"/>
+        </w:trPr>
+        <w:tc>
+          <w:tcPr>
+            <w:tcW w:w="2660" w:type="dxa"/>
+          </w:tcPr>
+          <w:p>
+            <w:pPr>
+              <w:pStyle w:val="mz"/>
+              <w:spacing w:before="480" w:beforeAutospacing="0" w:after="0" w:afterAutospacing="0"/>
+              <w:rPr>
+                <w:rFonts w:ascii="Arial" w:hAnsi="Arial" w:cs="Arial"/>
+                <w:b/>
+                <w:spacing w:val="-1"/>
+                <w:szCs w:val="22"/>
+              </w:rPr>
+            </w:pPr>
+            <w:r>
+              <w:rPr>
+                <w:rFonts w:ascii="Arial" w:hAnsi="Arial" w:cs="Arial"/>
+                <w:b/>
+                <w:spacing w:val="-1"/>
+                <w:szCs w:val="22"/>
+              </w:rPr>
+              <w:t>Tile 5</w:t>
+            </w:r>
+          </w:p>
+        </w:tc>
+        <w:tc>
+          <w:tcPr>
+            <w:tcW w:w="6288" w:type="dxa"/>
+          </w:tcPr>
+          <w:p>
+            <w:pPr>
+              <w:pStyle w:val="mz"/>
+              <w:spacing w:before="480" w:beforeAutospacing="0" w:after="0" w:afterAutospacing="0"/>
+              <w:rPr>
+                <w:rFonts w:ascii="Arial" w:hAnsi="Arial" w:cs="Arial"/>
+                <w:spacing w:val="-1"/>
+                <w:szCs w:val="22"/>
+              </w:rPr>
+            </w:pPr>
+            <w:r>
+              <w:rPr>
+                <w:rFonts w:ascii="Arial" w:hAnsi="Arial" w:cs="Arial"/>
+                <w:spacing w:val="-1"/>
+                <w:szCs w:val="22"/>
+              </w:rPr>
+              <w:t>..</w:t>
+            </w:r>
+          </w:p>
+        </w:tc>
+      </w:tr>
+      <w:tr>
+        <w:trPr>
+          <w:trHeight w:val="91"/>
+        </w:trPr>
+        <w:tc>
+          <w:tcPr>
+            <w:tcW w:w="2660" w:type="dxa"/>
+          </w:tcPr>
+          <w:p>
+            <w:pPr>
+              <w:pStyle w:val="mz"/>
+              <w:spacing w:before="480" w:beforeAutospacing="0" w:after="0" w:afterAutospacing="0"/>
+              <w:rPr>
+                <w:rFonts w:ascii="Arial" w:hAnsi="Arial" w:cs="Arial"/>
+                <w:b/>
+                <w:spacing w:val="-1"/>
+                <w:szCs w:val="22"/>
+              </w:rPr>
+            </w:pPr>
+            <w:r>
+              <w:rPr>
+                <w:rFonts w:ascii="Arial" w:hAnsi="Arial" w:cs="Arial"/>
+                <w:b/>
+                <w:spacing w:val="-1"/>
+                <w:szCs w:val="22"/>
+              </w:rPr>
+              <w:t>Tile 6</w:t>
+            </w:r>
+          </w:p>
+        </w:tc>
+        <w:tc>
+          <w:tcPr>
+            <w:tcW w:w="6288" w:type="dxa"/>
+          </w:tcPr>
+          <w:p>
+            <w:pPr>
+              <w:pStyle w:val="mz"/>
+              <w:spacing w:before="480" w:beforeAutospacing="0" w:after="0" w:afterAutospacing="0"/>
+              <w:rPr>
+                <w:rFonts w:ascii="Arial" w:hAnsi="Arial" w:cs="Arial"/>
+                <w:spacing w:val="-1"/>
+                <w:szCs w:val="22"/>
+              </w:rPr>
+            </w:pPr>
+            <w:r>
+              <w:rPr>
+                <w:rFonts w:ascii="Arial" w:hAnsi="Arial" w:cs="Arial"/>
+                <w:spacing w:val="-1"/>
+                <w:szCs w:val="22"/>
+              </w:rPr>
+              <w:t>..</w:t>
+            </w:r>
+          </w:p>
+        </w:tc>
+      </w:tr>
+    </w:tbl>
+    <w:p>
+      <w:pPr>
+        <w:pStyle w:val="mz"/>
+        <w:shd w:val="clear" w:color="auto" w:fill="FFFFFF"/>
+        <w:spacing w:before="206" w:beforeAutospacing="0" w:after="0" w:afterAutospacing="0"/>
+        <w:ind w:left="1134"/>
+        <w:rPr>
+          <w:rFonts w:ascii="Arial" w:hAnsi="Arial" w:cs="Arial"/>
+          <w:spacing w:val="-1"/>
+          <w:sz w:val="22"/>
+          <w:szCs w:val="22"/>
+        </w:rPr>
+      </w:pPr>
+      <w:r>
+        <w:rPr>
+          <w:rFonts w:ascii="Arial" w:hAnsi="Arial" w:cs="Arial"/>
+          <w:spacing w:val="-1"/>
+          <w:sz w:val="22"/>
+          <w:szCs w:val="22"/>
+        </w:rPr>
+        <w:t xml:space="preserve">The first dashboard is </w:t>
+      </w:r>
+      <w:r>
+        <w:rPr>
+          <w:rFonts w:ascii="Arial" w:hAnsi="Arial" w:cs="Arial"/>
+          <w:spacing w:val="-1"/>
+          <w:sz w:val="22"/>
+          <w:szCs w:val="22"/>
+        </w:rPr>
+        <w:t>a</w:t>
+      </w:r>
+      <w:proofErr w:type="gramStart"/>
+      <w:r>
+        <w:rPr>
+          <w:rFonts w:ascii="Arial" w:hAnsi="Arial" w:cs="Arial"/>
+          <w:spacing w:val="-1"/>
+          <w:sz w:val="22"/>
+          <w:szCs w:val="22"/>
+        </w:rPr>
+        <w:t>..</w:t>
+      </w:r>
+      <w:proofErr w:type="gramEnd"/>
+    </w:p>
+    <w:p>
+      <w:pPr>
+        <w:spacing w:after="0" w:line="240" w:lineRule="auto"/>
+        <w:ind w:left="0"/>
+        <w:rPr>
+          <w:b/>
+          <w:bCs/>
+          <w:color w:val="3C8D94"/>
+          <w:szCs w:val="26"/>
+        </w:rPr>
+      </w:pPr>
+    </w:p>
+    <w:p>
+      <w:pPr>
+        <w:spacing w:after="0" w:line="240" w:lineRule="auto"/>
+        <w:ind w:left="0"/>
+        <w:rPr>
+          <w:b/>
+          <w:bCs/>
+          <w:color w:val="3C8D94"/>
+          <w:szCs w:val="26"/>
+        </w:rPr>
+      </w:pPr>
+      <w:r>
+        <w:br w:type="page"/>
+      </w:r>
+    </w:p>
+    <w:p>
+      <w:pPr>
+        <w:pStyle w:val="Heading3"/>
+      </w:pPr>
+      <w:r>
+        <w:lastRenderedPageBreak/>
+        <w:t>Tile</w:t>
+      </w:r>
+      <w:r>
+        <w:t xml:space="preserve"> </w:t>
+      </w:r>
+      <w:r>
+        <w:t>1</w:t>
+      </w:r>
+      <w:r>
+        <w:t>.1</w:t>
+      </w:r>
+      <w:r>
+        <w:t>:</w:t>
+      </w:r>
+      <w:r>
+        <w:t xml:space="preserve"> </w:t>
+      </w:r>
+      <w:r>
+        <w:t>&lt;Tile One Description&gt;</w:t>
+      </w:r>
+    </w:p>
+    <w:p>
+      <w:pPr>
+        <w:pStyle w:val="mz"/>
+        <w:shd w:val="clear" w:color="auto" w:fill="FFFFFF"/>
+        <w:spacing w:before="480" w:beforeAutospacing="0" w:after="0" w:afterAutospacing="0"/>
+        <w:ind w:left="1134"/>
+        <w:rPr>
+          <w:rFonts w:ascii="Arial" w:hAnsi="Arial" w:cs="Arial"/>
+          <w:spacing w:val="-1"/>
+          <w:sz w:val="22"/>
+          <w:szCs w:val="22"/>
+        </w:rPr>
+      </w:pPr>
+      <w:r>
+        <w:rPr>
+          <w:rFonts w:ascii="Arial" w:hAnsi="Arial" w:cs="Arial"/>
+          <w:spacing w:val="-1"/>
+          <w:sz w:val="22"/>
+          <w:szCs w:val="22"/>
+        </w:rPr>
+        <w:t>Th</w:t>
+      </w:r>
+      <w:r>
+        <w:rPr>
+          <w:rFonts w:ascii="Arial" w:hAnsi="Arial" w:cs="Arial"/>
+          <w:spacing w:val="-1"/>
+          <w:sz w:val="22"/>
+          <w:szCs w:val="22"/>
+        </w:rPr>
+        <w:t>is tile</w:t>
+      </w:r>
+      <w:proofErr w:type="gramStart"/>
+      <w:r>
+        <w:rPr>
+          <w:rFonts w:ascii="Arial" w:hAnsi="Arial" w:cs="Arial"/>
+          <w:spacing w:val="-1"/>
+          <w:sz w:val="22"/>
+          <w:szCs w:val="22"/>
+        </w:rPr>
+        <w:t>..</w:t>
+      </w:r>
+      <w:proofErr w:type="gramEnd"/>
+    </w:p>
+    <w:p>
+      <w:pPr>
+        <w:pStyle w:val="mz"/>
+        <w:shd w:val="clear" w:color="auto" w:fill="FFFFFF"/>
+        <w:spacing w:before="480" w:beforeAutospacing="0" w:after="0" w:afterAutospacing="0"/>
+        <w:ind w:left="1134"/>
+        <w:rPr>
+          <w:rFonts w:ascii="Arial" w:hAnsi="Arial" w:cs="Arial"/>
+          <w:spacing w:val="-1"/>
+          <w:sz w:val="22"/>
+          <w:szCs w:val="22"/>
+        </w:rPr>
+      </w:pPr>
+      <w:r>
+        <w:rPr>
+          <w:rFonts w:ascii="Arial" w:hAnsi="Arial" w:cs="Arial"/>
+          <w:spacing w:val="-1"/>
+          <w:sz w:val="22"/>
+          <w:szCs w:val="22"/>
+        </w:rPr>
+        <w:t>&lt;</w:t>
+      </w:r>
+      <w:proofErr w:type="gramStart"/>
+      <w:r>
+        <w:rPr>
+          <w:rFonts w:ascii="Arial" w:hAnsi="Arial" w:cs="Arial"/>
+          <w:spacing w:val="-1"/>
+          <w:sz w:val="22"/>
+          <w:szCs w:val="22"/>
+        </w:rPr>
+        <w:t>screenshot</w:t>
+      </w:r>
+      <w:proofErr w:type="gramEnd"/>
+      <w:r>
+        <w:rPr>
+          <w:rFonts w:ascii="Arial" w:hAnsi="Arial" w:cs="Arial"/>
+          <w:spacing w:val="-1"/>
+          <w:sz w:val="22"/>
+          <w:szCs w:val="22"/>
+        </w:rPr>
+        <w:t>&gt;</w:t>
+      </w:r>
+    </w:p>
+    <w:p>
+      <w:pPr>
+        <w:pStyle w:val="Heading4"/>
+        <w:numPr>
+          <w:ilvl w:val="0"/>
+          <w:numId w:val="0"/>
+        </w:numPr>
+        <w:ind w:left="1134"/>
+      </w:pPr>
+    </w:p>
+    <w:p>
+      <w:pPr>
+        <w:pStyle w:val="Heading4"/>
+        <w:shd w:val="clear" w:color="auto" w:fill="FFFFFF"/>
+        <w:spacing w:before="480" w:after="0"/>
+      </w:pPr>
+      <w:r>
+        <w:t>Purpose of Visualisation</w:t>
+      </w:r>
+    </w:p>
+    <w:p/>
+    <w:p>
+      <w:r>
+        <w:t>The</w:t>
+      </w:r>
+      <w:proofErr w:type="gramStart"/>
+      <w:r>
+        <w:t>..</w:t>
+      </w:r>
+      <w:proofErr w:type="gramEnd"/>
+    </w:p>
+    <w:p>
+      <w:pPr>
+        <w:pStyle w:val="Heading4"/>
+        <w:shd w:val="clear" w:color="auto" w:fill="FFFFFF"/>
+        <w:spacing w:before="480" w:after="0"/>
+        <w:rPr>
+          <w:spacing w:val="-1"/>
+          <w:szCs w:val="22"/>
+        </w:rPr>
+      </w:pPr>
+      <w:r>
+        <w:rPr>
+          <w:spacing w:val="-1"/>
+          <w:szCs w:val="22"/>
+        </w:rPr>
+        <w:t>Visualisation Process</w:t>
+      </w:r>
+    </w:p>
+    <w:p/>
+    <w:p>
+      <w:r>
+        <w:t>The</w:t>
+      </w:r>
+      <w:proofErr w:type="gramStart"/>
+      <w:r>
+        <w:t>..</w:t>
+      </w:r>
+      <w:proofErr w:type="gramEnd"/>
+    </w:p>
+    <w:p>
+      <w:r>
+        <w:t>&lt;</w:t>
+      </w:r>
+      <w:proofErr w:type="gramStart"/>
+      <w:r>
+        <w:t>screenshot</w:t>
+      </w:r>
+      <w:proofErr w:type="gramEnd"/>
+      <w:r>
+        <w:t>&gt;</w:t>
+      </w:r>
+    </w:p>
+    <w:p>
+      <w:pPr>
+        <w:pStyle w:val="Heading4"/>
+        <w:shd w:val="clear" w:color="auto" w:fill="FFFFFF"/>
+        <w:spacing w:before="480" w:after="0"/>
+        <w:rPr>
+          <w:spacing w:val="-1"/>
+          <w:szCs w:val="22"/>
+        </w:rPr>
+      </w:pPr>
+      <w:r>
+        <w:rPr>
+          <w:spacing w:val="-1"/>
+          <w:szCs w:val="22"/>
+        </w:rPr>
+        <w:t>Why This Type of Visualisation?</w:t>
+      </w:r>
+    </w:p>
+    <w:p/>
+    <w:p>
+      <w:r>
+        <w:t>The</w:t>
+      </w:r>
+      <w:proofErr w:type="gramStart"/>
+      <w:r>
+        <w:t>..</w:t>
+      </w:r>
+      <w:proofErr w:type="gramEnd"/>
+    </w:p>
+    <w:p>
+      <w:pPr>
+        <w:pStyle w:val="Heading4"/>
+        <w:shd w:val="clear" w:color="auto" w:fill="FFFFFF"/>
+        <w:spacing w:before="480" w:after="0"/>
+        <w:rPr>
+          <w:spacing w:val="-1"/>
+          <w:szCs w:val="22"/>
+        </w:rPr>
+      </w:pPr>
+      <w:r>
+        <w:rPr>
+          <w:spacing w:val="-1"/>
+          <w:szCs w:val="22"/>
+        </w:rPr>
+        <w:t xml:space="preserve">Relation </w:t>
+      </w:r>
+      <w:proofErr w:type="gramStart"/>
+      <w:r>
+        <w:rPr>
+          <w:spacing w:val="-1"/>
+          <w:szCs w:val="22"/>
+        </w:rPr>
+        <w:t>To</w:t>
+      </w:r>
+      <w:proofErr w:type="gramEnd"/>
+      <w:r>
+        <w:rPr>
+          <w:spacing w:val="-1"/>
+          <w:szCs w:val="22"/>
+        </w:rPr>
+        <w:t xml:space="preserve"> Other Tiles in Dashboard</w:t>
+      </w:r>
+      <w:r>
+        <w:rPr>
+          <w:spacing w:val="-1"/>
+          <w:szCs w:val="22"/>
+        </w:rPr>
+        <w:t>.</w:t>
+      </w:r>
+    </w:p>
+    <w:p/>
+    <w:p>
+      <w:r>
+        <w:t>The</w:t>
+      </w:r>
+      <w:proofErr w:type="gramStart"/>
+      <w:r>
+        <w:t>..</w:t>
+      </w:r>
+      <w:proofErr w:type="gramEnd"/>
+    </w:p>
+    <w:p>
+      <w:r>
+        <w:t>&lt;</w:t>
+      </w:r>
+      <w:proofErr w:type="gramStart"/>
+      <w:r>
+        <w:t>screenshot</w:t>
+      </w:r>
+      <w:proofErr w:type="gramEnd"/>
+      <w:r>
+        <w:t>?&gt;</w:t>
+      </w:r>
+    </w:p>
+    <w:p>
+      <w:pPr>
+        <w:spacing w:after="0" w:line="240" w:lineRule="auto"/>
+        <w:ind w:left="0"/>
+        <w:rPr>
+          <w:b/>
+          <w:spacing w:val="-1"/>
+          <w:szCs w:val="22"/>
+          <w:lang w:val="en-IE" w:eastAsia="en-IE"/>
+        </w:rPr>
+      </w:pPr>
+      <w:r>
+        <w:rPr>
+          <w:b/>
+          <w:spacing w:val="-1"/>
+          <w:szCs w:val="22"/>
+        </w:rPr>
+        <w:br w:type="page"/>
+      </w:r>
+    </w:p>
+    <w:p>
+      <w:pPr>
+        <w:pStyle w:val="Heading3"/>
+      </w:pPr>
+      <w:r>
+        <w:lastRenderedPageBreak/>
+        <w:t>Tile 1.</w:t>
+      </w:r>
+      <w:r>
+        <w:t>2:</w:t>
+      </w:r>
+      <w:r>
+        <w:t xml:space="preserve"> </w:t>
+      </w:r>
+      <w:r>
+        <w:t>&lt;Tile Two Description&gt;</w:t>
+      </w:r>
+    </w:p>
+    <w:p>
+      <w:pPr>
+        <w:pStyle w:val="mz"/>
+        <w:shd w:val="clear" w:color="auto" w:fill="FFFFFF"/>
+        <w:spacing w:before="480" w:beforeAutospacing="0" w:after="0" w:afterAutospacing="0"/>
+        <w:ind w:left="1134"/>
+        <w:rPr>
+          <w:rFonts w:ascii="Arial" w:hAnsi="Arial" w:cs="Arial"/>
+          <w:spacing w:val="-1"/>
+          <w:sz w:val="22"/>
+          <w:szCs w:val="22"/>
+        </w:rPr>
+      </w:pPr>
+      <w:r>
+        <w:rPr>
+          <w:rFonts w:ascii="Arial" w:hAnsi="Arial" w:cs="Arial"/>
+          <w:spacing w:val="-1"/>
+          <w:sz w:val="22"/>
+          <w:szCs w:val="22"/>
+        </w:rPr>
+        <w:t>This tile</w:t>
+      </w:r>
+      <w:proofErr w:type="gramStart"/>
+      <w:r>
+        <w:rPr>
+          <w:rFonts w:ascii="Arial" w:hAnsi="Arial" w:cs="Arial"/>
+          <w:spacing w:val="-1"/>
+          <w:sz w:val="22"/>
+          <w:szCs w:val="22"/>
+        </w:rPr>
+        <w:t>..</w:t>
+      </w:r>
+      <w:proofErr w:type="gramEnd"/>
+    </w:p>
+    <w:p>
+      <w:pPr>
+        <w:pStyle w:val="mz"/>
+        <w:shd w:val="clear" w:color="auto" w:fill="FFFFFF"/>
+        <w:spacing w:before="480" w:beforeAutospacing="0" w:after="0" w:afterAutospacing="0"/>
+        <w:ind w:left="1134"/>
+        <w:rPr>
+          <w:rFonts w:ascii="Arial" w:hAnsi="Arial" w:cs="Arial"/>
+          <w:spacing w:val="-1"/>
+          <w:sz w:val="22"/>
+          <w:szCs w:val="22"/>
+        </w:rPr>
+      </w:pPr>
+      <w:r>
+        <w:rPr>
+          <w:rFonts w:ascii="Arial" w:hAnsi="Arial" w:cs="Arial"/>
+          <w:spacing w:val="-1"/>
+          <w:sz w:val="22"/>
+          <w:szCs w:val="22"/>
+        </w:rPr>
+        <w:t>&lt;</w:t>
+      </w:r>
+      <w:proofErr w:type="gramStart"/>
+      <w:r>
+        <w:rPr>
+          <w:rFonts w:ascii="Arial" w:hAnsi="Arial" w:cs="Arial"/>
+          <w:spacing w:val="-1"/>
+          <w:sz w:val="22"/>
+          <w:szCs w:val="22"/>
+        </w:rPr>
+        <w:t>screenshot</w:t>
+      </w:r>
+      <w:proofErr w:type="gramEnd"/>
+      <w:r>
+        <w:rPr>
+          <w:rFonts w:ascii="Arial" w:hAnsi="Arial" w:cs="Arial"/>
+          <w:spacing w:val="-1"/>
+          <w:sz w:val="22"/>
+          <w:szCs w:val="22"/>
+        </w:rPr>
+        <w:t>&gt;</w:t>
+      </w:r>
+    </w:p>
+    <w:p>
+      <w:pPr>
+        <w:pStyle w:val="Heading4"/>
+        <w:numPr>
+          <w:ilvl w:val="0"/>
+          <w:numId w:val="0"/>
+        </w:numPr>
+        <w:ind w:left="1134"/>
+      </w:pPr>
+    </w:p>
+    <w:p>
+      <w:pPr>
+        <w:pStyle w:val="Heading4"/>
+        <w:shd w:val="clear" w:color="auto" w:fill="FFFFFF"/>
+        <w:spacing w:before="480" w:after="0"/>
+      </w:pPr>
+      <w:r>
+        <w:t>Purpose of Visualisation</w:t>
+      </w:r>
+    </w:p>
+    <w:p/>
+    <w:p>
+      <w:r>
+        <w:t>The</w:t>
+      </w:r>
+      <w:proofErr w:type="gramStart"/>
+      <w:r>
+        <w:t>..</w:t>
+      </w:r>
+      <w:proofErr w:type="gramEnd"/>
+    </w:p>
+    <w:p>
+      <w:pPr>
+        <w:pStyle w:val="Heading4"/>
+        <w:shd w:val="clear" w:color="auto" w:fill="FFFFFF"/>
+        <w:spacing w:before="480" w:after="0"/>
+        <w:rPr>
+          <w:spacing w:val="-1"/>
+          <w:szCs w:val="22"/>
+        </w:rPr>
+      </w:pPr>
+      <w:r>
+        <w:rPr>
+          <w:spacing w:val="-1"/>
+          <w:szCs w:val="22"/>
+        </w:rPr>
+        <w:t>Visualisation Process</w:t>
+      </w:r>
+    </w:p>
+    <w:p/>
+    <w:p>
+      <w:r>
+        <w:t>The</w:t>
+      </w:r>
+      <w:proofErr w:type="gramStart"/>
+      <w:r>
+        <w:t>..</w:t>
+      </w:r>
+      <w:proofErr w:type="gramEnd"/>
+    </w:p>
+    <w:p>
+      <w:r>
+        <w:t>&lt;</w:t>
+      </w:r>
+      <w:proofErr w:type="gramStart"/>
+      <w:r>
+        <w:t>screenshot</w:t>
+      </w:r>
+      <w:proofErr w:type="gramEnd"/>
+      <w:r>
+        <w:t>&gt;</w:t>
+      </w:r>
+    </w:p>
+    <w:p>
+      <w:pPr>
+        <w:pStyle w:val="Heading4"/>
+        <w:shd w:val="clear" w:color="auto" w:fill="FFFFFF"/>
+        <w:spacing w:before="480" w:after="0"/>
+        <w:rPr>
+          <w:spacing w:val="-1"/>
+          <w:szCs w:val="22"/>
+        </w:rPr>
+      </w:pPr>
+      <w:r>
+        <w:rPr>
+          <w:spacing w:val="-1"/>
+          <w:szCs w:val="22"/>
+        </w:rPr>
+        <w:t>Why This Type of Visualisation?</w:t>
+      </w:r>
+    </w:p>
+    <w:p/>
+    <w:p>
+      <w:r>
+        <w:t>The</w:t>
+      </w:r>
+      <w:proofErr w:type="gramStart"/>
+      <w:r>
+        <w:t>..</w:t>
+      </w:r>
+      <w:proofErr w:type="gramEnd"/>
+    </w:p>
+    <w:p>
+      <w:pPr>
+        <w:pStyle w:val="Heading4"/>
+        <w:shd w:val="clear" w:color="auto" w:fill="FFFFFF"/>
+        <w:spacing w:before="480" w:after="0"/>
+        <w:rPr>
+          <w:spacing w:val="-1"/>
+          <w:szCs w:val="22"/>
+        </w:rPr>
+      </w:pPr>
+      <w:r>
+        <w:rPr>
+          <w:spacing w:val="-1"/>
+          <w:szCs w:val="22"/>
+        </w:rPr>
+        <w:t xml:space="preserve">Relation </w:t>
+      </w:r>
+      <w:proofErr w:type="gramStart"/>
+      <w:r>
+        <w:rPr>
+          <w:spacing w:val="-1"/>
+          <w:szCs w:val="22"/>
+        </w:rPr>
+        <w:t>To</w:t>
+      </w:r>
+      <w:proofErr w:type="gramEnd"/>
+      <w:r>
+        <w:rPr>
+          <w:spacing w:val="-1"/>
+          <w:szCs w:val="22"/>
+        </w:rPr>
+        <w:t xml:space="preserve"> Other Tiles in Dashboard</w:t>
+      </w:r>
+      <w:r>
+        <w:rPr>
+          <w:spacing w:val="-1"/>
+          <w:szCs w:val="22"/>
+        </w:rPr>
+        <w:t>.</w:t>
+      </w:r>
+    </w:p>
+    <w:p/>
+    <w:p>
+      <w:r>
+        <w:t>The</w:t>
+      </w:r>
+      <w:proofErr w:type="gramStart"/>
+      <w:r>
+        <w:t>..</w:t>
+      </w:r>
+      <w:proofErr w:type="gramEnd"/>
+    </w:p>
+    <w:p>
+      <w:r>
+        <w:t>&lt;</w:t>
+      </w:r>
+      <w:proofErr w:type="gramStart"/>
+      <w:r>
+        <w:t>screenshot</w:t>
+      </w:r>
+      <w:proofErr w:type="gramEnd"/>
+      <w:r>
+        <w:t>?&gt;</w:t>
+      </w:r>
+    </w:p>
+    <w:p>
+      <w:pPr>
+        <w:spacing w:after="0" w:line="240" w:lineRule="auto"/>
+        <w:ind w:left="0"/>
+        <w:rPr>
+          <w:b/>
+          <w:spacing w:val="-1"/>
+          <w:szCs w:val="22"/>
+          <w:lang w:val="en-IE" w:eastAsia="en-IE"/>
+        </w:rPr>
+      </w:pPr>
+      <w:r>
+        <w:rPr>
+          <w:b/>
+          <w:spacing w:val="-1"/>
+          <w:szCs w:val="22"/>
+        </w:rPr>
+        <w:br w:type="page"/>
+      </w:r>
+    </w:p>
+    <w:p>
+      <w:pPr>
+        <w:pStyle w:val="Heading3"/>
+      </w:pPr>
+      <w:r>
+        <w:lastRenderedPageBreak/>
+        <w:t>Tile 1.3: &lt;Tile Three Description&gt;</w:t>
+      </w:r>
+    </w:p>
+    <w:p>
+      <w:pPr>
+        <w:pStyle w:val="mz"/>
+        <w:shd w:val="clear" w:color="auto" w:fill="FFFFFF"/>
+        <w:spacing w:before="480" w:beforeAutospacing="0" w:after="0" w:afterAutospacing="0"/>
+        <w:ind w:left="1134"/>
+        <w:rPr>
+          <w:rFonts w:ascii="Arial" w:hAnsi="Arial" w:cs="Arial"/>
+          <w:spacing w:val="-1"/>
+          <w:sz w:val="22"/>
+          <w:szCs w:val="22"/>
+        </w:rPr>
+      </w:pPr>
+      <w:r>
+        <w:rPr>
+          <w:rFonts w:ascii="Arial" w:hAnsi="Arial" w:cs="Arial"/>
+          <w:spacing w:val="-1"/>
+          <w:sz w:val="22"/>
+          <w:szCs w:val="22"/>
+        </w:rPr>
+        <w:t>This tile</w:t>
+      </w:r>
+      <w:proofErr w:type="gramStart"/>
+      <w:r>
+        <w:rPr>
+          <w:rFonts w:ascii="Arial" w:hAnsi="Arial" w:cs="Arial"/>
+          <w:spacing w:val="-1"/>
+          <w:sz w:val="22"/>
+          <w:szCs w:val="22"/>
+        </w:rPr>
+        <w:t>..</w:t>
+      </w:r>
+      <w:proofErr w:type="gramEnd"/>
+    </w:p>
+    <w:p>
+      <w:pPr>
+        <w:pStyle w:val="mz"/>
+        <w:shd w:val="clear" w:color="auto" w:fill="FFFFFF"/>
+        <w:spacing w:before="480" w:beforeAutospacing="0" w:after="0" w:afterAutospacing="0"/>
+        <w:ind w:left="1134"/>
+        <w:rPr>
+          <w:rFonts w:ascii="Arial" w:hAnsi="Arial" w:cs="Arial"/>
+          <w:spacing w:val="-1"/>
+          <w:sz w:val="22"/>
+          <w:szCs w:val="22"/>
+        </w:rPr>
+      </w:pPr>
+      <w:r>
+        <w:rPr>
+          <w:rFonts w:ascii="Arial" w:hAnsi="Arial" w:cs="Arial"/>
+          <w:spacing w:val="-1"/>
+          <w:sz w:val="22"/>
+          <w:szCs w:val="22"/>
+        </w:rPr>
+        <w:t>&lt;</w:t>
+      </w:r>
+      <w:proofErr w:type="gramStart"/>
+      <w:r>
+        <w:rPr>
+          <w:rFonts w:ascii="Arial" w:hAnsi="Arial" w:cs="Arial"/>
+          <w:spacing w:val="-1"/>
+          <w:sz w:val="22"/>
+          <w:szCs w:val="22"/>
+        </w:rPr>
+        <w:t>screenshot</w:t>
+      </w:r>
+      <w:proofErr w:type="gramEnd"/>
+      <w:r>
+        <w:rPr>
+          <w:rFonts w:ascii="Arial" w:hAnsi="Arial" w:cs="Arial"/>
+          <w:spacing w:val="-1"/>
+          <w:sz w:val="22"/>
+          <w:szCs w:val="22"/>
+        </w:rPr>
+        <w:t>&gt;</w:t>
+      </w:r>
+    </w:p>
+    <w:p>
+      <w:pPr>
+        <w:pStyle w:val="Heading4"/>
+        <w:numPr>
+          <w:ilvl w:val="0"/>
+          <w:numId w:val="0"/>
+        </w:numPr>
+        <w:ind w:left="1134"/>
+      </w:pPr>
+    </w:p>
+    <w:p>
+      <w:pPr>
+        <w:pStyle w:val="Heading4"/>
+        <w:shd w:val="clear" w:color="auto" w:fill="FFFFFF"/>
+        <w:spacing w:before="480" w:after="0"/>
+      </w:pPr>
+      <w:r>
+        <w:t>Purpose of Visualisation</w:t>
+      </w:r>
+    </w:p>
+    <w:p/>
+    <w:p>
+      <w:r>
+        <w:t>The</w:t>
+      </w:r>
+      <w:proofErr w:type="gramStart"/>
+      <w:r>
+        <w:t>..</w:t>
+      </w:r>
+      <w:proofErr w:type="gramEnd"/>
+    </w:p>
+    <w:p>
+      <w:pPr>
+        <w:pStyle w:val="Heading4"/>
+        <w:shd w:val="clear" w:color="auto" w:fill="FFFFFF"/>
+        <w:spacing w:before="480" w:after="0"/>
+        <w:rPr>
+          <w:spacing w:val="-1"/>
+          <w:szCs w:val="22"/>
+        </w:rPr>
+      </w:pPr>
+      <w:r>
+        <w:rPr>
+          <w:spacing w:val="-1"/>
+          <w:szCs w:val="22"/>
+        </w:rPr>
+        <w:t>Visualisation Process</w:t>
+      </w:r>
+    </w:p>
+    <w:p/>
+    <w:p>
+      <w:r>
+        <w:t>The</w:t>
+      </w:r>
+      <w:proofErr w:type="gramStart"/>
+      <w:r>
+        <w:t>..</w:t>
+      </w:r>
+      <w:proofErr w:type="gramEnd"/>
+    </w:p>
+    <w:p>
+      <w:r>
+        <w:t>&lt;</w:t>
+      </w:r>
+      <w:proofErr w:type="gramStart"/>
+      <w:r>
+        <w:t>screenshot</w:t>
+      </w:r>
+      <w:proofErr w:type="gramEnd"/>
+      <w:r>
+        <w:t>&gt;</w:t>
+      </w:r>
+    </w:p>
+    <w:p>
+      <w:pPr>
+        <w:pStyle w:val="Heading4"/>
+        <w:shd w:val="clear" w:color="auto" w:fill="FFFFFF"/>
+        <w:spacing w:before="480" w:after="0"/>
+        <w:rPr>
+          <w:spacing w:val="-1"/>
+          <w:szCs w:val="22"/>
+        </w:rPr>
+      </w:pPr>
+      <w:r>
+        <w:rPr>
+          <w:spacing w:val="-1"/>
+          <w:szCs w:val="22"/>
+        </w:rPr>
+        <w:t>Why This Type of Visualisation?</w:t>
+      </w:r>
+    </w:p>
+    <w:p/>
+    <w:p>
+      <w:r>
+        <w:t>The</w:t>
+      </w:r>
+      <w:proofErr w:type="gramStart"/>
+      <w:r>
+        <w:t>..</w:t>
+      </w:r>
+      <w:proofErr w:type="gramEnd"/>
+    </w:p>
+    <w:p>
+      <w:pPr>
+        <w:pStyle w:val="Heading4"/>
+        <w:shd w:val="clear" w:color="auto" w:fill="FFFFFF"/>
+        <w:spacing w:before="480" w:after="0"/>
+        <w:rPr>
+          <w:spacing w:val="-1"/>
+          <w:szCs w:val="22"/>
+        </w:rPr>
+      </w:pPr>
+      <w:r>
+        <w:rPr>
+          <w:spacing w:val="-1"/>
+          <w:szCs w:val="22"/>
+        </w:rPr>
+        <w:t xml:space="preserve">Relation </w:t>
+      </w:r>
+      <w:proofErr w:type="gramStart"/>
+      <w:r>
+        <w:rPr>
+          <w:spacing w:val="-1"/>
+          <w:szCs w:val="22"/>
+        </w:rPr>
+        <w:t>To</w:t>
+      </w:r>
+      <w:proofErr w:type="gramEnd"/>
+      <w:r>
+        <w:rPr>
+          <w:spacing w:val="-1"/>
+          <w:szCs w:val="22"/>
+        </w:rPr>
+        <w:t xml:space="preserve"> Other Tiles in Dashboard</w:t>
+      </w:r>
+      <w:r>
+        <w:rPr>
+          <w:spacing w:val="-1"/>
+          <w:szCs w:val="22"/>
+        </w:rPr>
+        <w:t>.</w:t>
+      </w:r>
+    </w:p>
+    <w:p/>
+    <w:p>
+      <w:r>
+        <w:t>The</w:t>
+      </w:r>
+      <w:proofErr w:type="gramStart"/>
+      <w:r>
+        <w:t>..</w:t>
+      </w:r>
+      <w:proofErr w:type="gramEnd"/>
+    </w:p>
+    <w:p>
+      <w:r>
+        <w:t>&lt;</w:t>
+      </w:r>
+      <w:proofErr w:type="gramStart"/>
+      <w:r>
+        <w:t>screenshot</w:t>
+      </w:r>
+      <w:proofErr w:type="gramEnd"/>
+      <w:r>
+        <w:t>?&gt;</w:t>
+      </w:r>
+    </w:p>
+    <w:p/>
+    <w:p>
+      <w:pPr>
+        <w:pStyle w:val="mz"/>
+        <w:shd w:val="clear" w:color="auto" w:fill="FFFFFF"/>
+        <w:spacing w:before="480" w:beforeAutospacing="0" w:after="0" w:afterAutospacing="0"/>
+        <w:ind w:left="1134"/>
+        <w:rPr>
+          <w:rFonts w:ascii="Arial" w:hAnsi="Arial" w:cs="Arial"/>
+          <w:spacing w:val="-1"/>
+          <w:sz w:val="22"/>
+          <w:szCs w:val="22"/>
+        </w:rPr>
+      </w:pPr>
+    </w:p>
+    <w:p>
+      <w:pPr>
+        <w:spacing w:after="0" w:line="240" w:lineRule="auto"/>
+        <w:ind w:left="0"/>
+        <w:rPr>
+          <w:b/>
+          <w:spacing w:val="-1"/>
+          <w:szCs w:val="22"/>
+          <w:lang w:val="en-IE" w:eastAsia="en-IE"/>
+        </w:rPr>
+      </w:pPr>
+      <w:r>
+        <w:rPr>
+          <w:b/>
+          <w:spacing w:val="-1"/>
+          <w:szCs w:val="22"/>
+        </w:rPr>
+        <w:br w:type="page"/>
+      </w:r>
+    </w:p>
+    <w:p>
+      <w:pPr>
+        <w:pStyle w:val="Heading2"/>
+      </w:pPr>
+      <w:bookmarkStart w:id="29" w:name="_Toc35927402"/>
+      <w:r>
+        <w:lastRenderedPageBreak/>
+        <w:t>Dashbo</w:t>
+      </w:r>
+      <w:r>
+        <w:t>a</w:t>
+      </w:r>
+      <w:r>
+        <w:t xml:space="preserve">rd </w:t>
+      </w:r>
+      <w:r>
+        <w:t>Two Design – Title 2</w:t>
+      </w:r>
+      <w:bookmarkEnd w:id="29"/>
+    </w:p>
+    <w:p>
+      <w:pPr>
+        <w:pStyle w:val="mz"/>
+        <w:shd w:val="clear" w:color="auto" w:fill="FFFFFF"/>
+        <w:spacing w:before="206" w:beforeAutospacing="0" w:after="0" w:afterAutospacing="0"/>
+        <w:ind w:left="1134"/>
+        <w:rPr>
+          <w:rFonts w:ascii="Arial" w:hAnsi="Arial" w:cs="Arial"/>
+          <w:spacing w:val="-1"/>
+          <w:sz w:val="22"/>
+          <w:szCs w:val="22"/>
+        </w:rPr>
+      </w:pPr>
+      <w:r>
+        <w:rPr>
+          <w:rFonts w:ascii="Arial" w:hAnsi="Arial" w:cs="Arial"/>
+          <w:spacing w:val="-1"/>
+          <w:sz w:val="22"/>
+          <w:szCs w:val="22"/>
+        </w:rPr>
+        <w:t>The</w:t>
+      </w:r>
+      <w:proofErr w:type="gramStart"/>
+      <w:r>
+        <w:rPr>
+          <w:rFonts w:ascii="Arial" w:hAnsi="Arial" w:cs="Arial"/>
+          <w:spacing w:val="-1"/>
+          <w:sz w:val="22"/>
+          <w:szCs w:val="22"/>
+        </w:rPr>
+        <w:t>..</w:t>
+      </w:r>
+      <w:proofErr w:type="gramEnd"/>
+      <w:r>
+        <w:rPr>
+          <w:rFonts w:ascii="Arial" w:hAnsi="Arial" w:cs="Arial"/>
+          <w:spacing w:val="-1"/>
+          <w:sz w:val="22"/>
+          <w:szCs w:val="22"/>
+        </w:rPr>
+        <w:t xml:space="preserve"> </w:t>
+      </w:r>
+    </w:p>
+    <w:p>
+      <w:pPr>
+        <w:pStyle w:val="mz"/>
+        <w:shd w:val="clear" w:color="auto" w:fill="FFFFFF"/>
+        <w:spacing w:before="206" w:beforeAutospacing="0" w:after="0" w:afterAutospacing="0"/>
+        <w:ind w:left="1134"/>
+        <w:rPr>
+          <w:rFonts w:ascii="Arial" w:hAnsi="Arial" w:cs="Arial"/>
+          <w:b/>
+          <w:spacing w:val="-1"/>
+          <w:sz w:val="22"/>
+          <w:szCs w:val="22"/>
+        </w:rPr>
+      </w:pPr>
+      <w:r>
+        <w:rPr>
+          <w:rFonts w:ascii="Arial" w:hAnsi="Arial" w:cs="Arial"/>
+          <w:b/>
+          <w:spacing w:val="-1"/>
+          <w:sz w:val="22"/>
+          <w:szCs w:val="22"/>
+        </w:rPr>
+        <w:t>Dashboard 2</w:t>
+      </w:r>
+      <w:r>
+        <w:rPr>
+          <w:rFonts w:ascii="Arial" w:hAnsi="Arial" w:cs="Arial"/>
+          <w:b/>
+          <w:spacing w:val="-1"/>
+          <w:sz w:val="22"/>
+          <w:szCs w:val="22"/>
+        </w:rPr>
+        <w:t xml:space="preserve">: </w:t>
       </w:r>
       <w:r>
         <w:rPr>
@@ -4922,8 +6432,9 @@
           <w:sz w:val="22"/>
           <w:szCs w:val="22"/>
         </w:rPr>
-        <w:t xml:space="preserve">The first dashboard is </w:t>
-      </w:r>
+        <w:t>The second dashboard is a</w:t>
+      </w:r>
+      <w:proofErr w:type="gramStart"/>
       <w:r>
         <w:rPr>
           <w:rFonts w:ascii="Arial" w:hAnsi="Arial" w:cs="Arial"/>
@@ -4931,104 +6442,65 @@
           <w:sz w:val="22"/>
           <w:szCs w:val="22"/>
         </w:rPr>
-        <w:t>a</w:t>
-      </w:r>
-      <w:proofErr w:type="gramStart"/>
-      <w:r>
+        <w:t>..</w:t>
+      </w:r>
+      <w:proofErr w:type="gramEnd"/>
+    </w:p>
+    <w:p/>
+    <w:p>
+      <w:pPr>
+        <w:spacing w:after="0" w:line="240" w:lineRule="auto"/>
+        <w:ind w:left="0"/>
+        <w:rPr>
+          <w:b/>
+          <w:bCs/>
+          <w:color w:val="3C8D94"/>
+          <w:szCs w:val="26"/>
+        </w:rPr>
+      </w:pPr>
+      <w:r>
+        <w:br w:type="page"/>
+      </w:r>
+    </w:p>
+    <w:p>
+      <w:pPr>
+        <w:pStyle w:val="Heading3"/>
+      </w:pPr>
+      <w:r>
+        <w:lastRenderedPageBreak/>
+        <w:t>Tile 2.</w:t>
+      </w:r>
+      <w:r>
+        <w:t>1:</w:t>
+      </w:r>
+      <w:r>
+        <w:t xml:space="preserve"> </w:t>
+      </w:r>
+      <w:r>
+        <w:t>&lt;Tile Two Description&gt;</w:t>
+      </w:r>
+    </w:p>
+    <w:p>
+      <w:pPr>
+        <w:pStyle w:val="mz"/>
+        <w:shd w:val="clear" w:color="auto" w:fill="FFFFFF"/>
+        <w:spacing w:before="480" w:beforeAutospacing="0" w:after="0" w:afterAutospacing="0"/>
+        <w:ind w:left="1134"/>
         <w:rPr>
           <w:rFonts w:ascii="Arial" w:hAnsi="Arial" w:cs="Arial"/>
           <w:spacing w:val="-1"/>
           <w:sz w:val="22"/>
           <w:szCs w:val="22"/>
         </w:rPr>
-        <w:t>..</w:t>
-      </w:r>
-      <w:proofErr w:type="gramEnd"/>
-    </w:p>
-    <w:p>
-      <w:pPr>
-        <w:spacing w:after="0" w:line="240" w:lineRule="auto"/>
-        <w:ind w:left="0"/>
-        <w:rPr>
-          <w:b/>
-          <w:bCs/>
-          <w:color w:val="3C8D94"/>
-          <w:szCs w:val="26"/>
-        </w:rPr>
-      </w:pPr>
-    </w:p>
-    <w:p>
-      <w:pPr>
-        <w:spacing w:after="0" w:line="240" w:lineRule="auto"/>
-        <w:ind w:left="0"/>
-        <w:rPr>
-          <w:b/>
-          <w:bCs/>
-          <w:color w:val="3C8D94"/>
-          <w:szCs w:val="26"/>
-        </w:rPr>
-      </w:pPr>
-      <w:r>
-        <w:br w:type="page"/>
-      </w:r>
-    </w:p>
-    <w:p>
-      <w:pPr>
-        <w:pStyle w:val="Heading3"/>
-      </w:pPr>
-      <w:r>
-        <w:lastRenderedPageBreak/>
-        <w:t>Tile</w:t>
-      </w:r>
-      <w:r>
-        <w:t xml:space="preserve"> </w:t>
-      </w:r>
-      <w:r>
-        <w:t>1</w:t>
-      </w:r>
-      <w:r>
-        <w:t>.1</w:t>
-      </w:r>
-      <w:r>
-        <w:t>:</w:t>
-      </w:r>
-      <w:r>
-        <w:t xml:space="preserve"> </w:t>
-      </w:r>
-      <w:r>
-        <w:t>&lt;Tile One Description&gt;</w:t>
-      </w:r>
-    </w:p>
-    <w:p>
-      <w:pPr>
-        <w:pStyle w:val="mz"/>
-        <w:shd w:val="clear" w:color="auto" w:fill="FFFFFF"/>
-        <w:spacing w:before="480" w:beforeAutospacing="0" w:after="0" w:afterAutospacing="0"/>
-        <w:ind w:left="1134"/>
+      </w:pPr>
+      <w:r>
         <w:rPr>
           <w:rFonts w:ascii="Arial" w:hAnsi="Arial" w:cs="Arial"/>
           <w:spacing w:val="-1"/>
           <w:sz w:val="22"/>
           <w:szCs w:val="22"/>
         </w:rPr>
-      </w:pPr>
-      <w:r>
-        <w:rPr>
-          <w:rFonts w:ascii="Arial" w:hAnsi="Arial" w:cs="Arial"/>
-          <w:spacing w:val="-1"/>
-          <w:sz w:val="22"/>
-          <w:szCs w:val="22"/>
-        </w:rPr>
-        <w:t>Th</w:t>
-      </w:r>
-      <w:r>
-        <w:rPr>
-          <w:rFonts w:ascii="Arial" w:hAnsi="Arial" w:cs="Arial"/>
-          <w:spacing w:val="-1"/>
-          <w:sz w:val="22"/>
-          <w:szCs w:val="22"/>
-        </w:rPr>
-        <w:t>is tile</w:t>
+        <w:t>This tile</w:t>
       </w:r>
       <w:proofErr w:type="gramStart"/>
       <w:r>
@@ -5252,23 +6724,19 @@
         <w:t>?&gt;</w:t>
       </w:r>
     </w:p>
+    <w:p/>
     <w:p>
       <w:pPr>
         <w:spacing w:after="0" w:line="240" w:lineRule="auto"/>
         <w:ind w:left="0"/>
         <w:rPr>
           <w:b/>
-          <w:spacing w:val="-1"/>
-          <w:szCs w:val="22"/>
-          <w:lang w:val="en-IE" w:eastAsia="en-IE"/>
-        </w:rPr>
-      </w:pPr>
-      <w:r>
-        <w:rPr>
-          <w:b/>
-          <w:spacing w:val="-1"/>
-          <w:szCs w:val="22"/>
-        </w:rPr>
+          <w:bCs/>
+          <w:color w:val="3C8D94"/>
+          <w:szCs w:val="26"/>
+        </w:rPr>
+      </w:pPr>
+      <w:r>
         <w:br w:type="page"/>
       </w:r>
     </w:p>
@@ -5278,16 +6746,7 @@
       </w:pPr>
       <w:r>
         <w:lastRenderedPageBreak/>
-        <w:t>Tile 1.</w:t>
-      </w:r>
-      <w:r>
-        <w:t>2:</w:t>
-      </w:r>
-      <w:r>
-        <w:t xml:space="preserve"> </w:t>
-      </w:r>
-      <w:r>
-        <w:t>&lt;Tile Two Description&gt;</w:t>
+        <w:t>Tile 2.2: &lt;Tile Two Description&gt;</w:t>
       </w:r>
     </w:p>
     <w:p>
@@ -5534,23 +6993,20 @@
         <w:t>?&gt;</w:t>
       </w:r>
     </w:p>
+    <w:p/>
+    <w:p/>
     <w:p>
       <w:pPr>
         <w:spacing w:after="0" w:line="240" w:lineRule="auto"/>
         <w:ind w:left="0"/>
         <w:rPr>
           <w:b/>
-          <w:spacing w:val="-1"/>
-          <w:szCs w:val="22"/>
-          <w:lang w:val="en-IE" w:eastAsia="en-IE"/>
-        </w:rPr>
-      </w:pPr>
-      <w:r>
-        <w:rPr>
-          <w:b/>
-          <w:spacing w:val="-1"/>
-          <w:szCs w:val="22"/>
-        </w:rPr>
+          <w:bCs/>
+          <w:color w:val="3C8D94"/>
+          <w:szCs w:val="26"/>
+        </w:rPr>
+      </w:pPr>
+      <w:r>
         <w:br w:type="page"/>
       </w:r>
     </w:p>
@@ -5560,7 +7016,7 @@
       </w:pPr>
       <w:r>
         <w:lastRenderedPageBreak/>
-        <w:t>Tile 1.3: &lt;Tile Three Description&gt;</w:t>
+        <w:t>Tile 2.3: &lt;Tile Three Description&gt;</w:t>
       </w:r>
     </w:p>
     <w:p>
@@ -5808,1465 +7264,12 @@
       </w:r>
     </w:p>
     <w:p/>
-    <w:p>
-      <w:pPr>
-        <w:pStyle w:val="mz"/>
-        <w:shd w:val="clear" w:color="auto" w:fill="FFFFFF"/>
-        <w:spacing w:before="480" w:beforeAutospacing="0" w:after="0" w:afterAutospacing="0"/>
-        <w:ind w:left="1134"/>
-        <w:rPr>
-          <w:rFonts w:ascii="Arial" w:hAnsi="Arial" w:cs="Arial"/>
-          <w:spacing w:val="-1"/>
-          <w:sz w:val="22"/>
-          <w:szCs w:val="22"/>
-        </w:rPr>
-      </w:pPr>
-    </w:p>
-    <w:p>
-      <w:pPr>
-        <w:spacing w:after="0" w:line="240" w:lineRule="auto"/>
-        <w:ind w:left="0"/>
-        <w:rPr>
-          <w:b/>
-          <w:spacing w:val="-1"/>
-          <w:szCs w:val="22"/>
-          <w:lang w:val="en-IE" w:eastAsia="en-IE"/>
-        </w:rPr>
-      </w:pPr>
-      <w:r>
-        <w:rPr>
-          <w:b/>
-          <w:spacing w:val="-1"/>
-          <w:szCs w:val="22"/>
-        </w:rPr>
-        <w:br w:type="page"/>
-      </w:r>
-    </w:p>
-    <w:p>
-      <w:pPr>
-        <w:pStyle w:val="Heading2"/>
-      </w:pPr>
-      <w:bookmarkStart w:id="29" w:name="_Toc35867100"/>
-      <w:r>
-        <w:lastRenderedPageBreak/>
-        <w:t>Dashbo</w:t>
-      </w:r>
-      <w:r>
-        <w:t>a</w:t>
-      </w:r>
-      <w:r>
-        <w:t xml:space="preserve">rd </w:t>
-      </w:r>
-      <w:r>
-        <w:t>Two Design – Title 2</w:t>
-      </w:r>
-      <w:bookmarkEnd w:id="29"/>
-    </w:p>
-    <w:p>
-      <w:pPr>
-        <w:pStyle w:val="mz"/>
-        <w:shd w:val="clear" w:color="auto" w:fill="FFFFFF"/>
-        <w:spacing w:before="206" w:beforeAutospacing="0" w:after="0" w:afterAutospacing="0"/>
-        <w:ind w:left="1134"/>
-        <w:rPr>
-          <w:rFonts w:ascii="Arial" w:hAnsi="Arial" w:cs="Arial"/>
-          <w:spacing w:val="-1"/>
-          <w:sz w:val="22"/>
-          <w:szCs w:val="22"/>
-        </w:rPr>
-      </w:pPr>
-      <w:r>
-        <w:rPr>
-          <w:rFonts w:ascii="Arial" w:hAnsi="Arial" w:cs="Arial"/>
-          <w:spacing w:val="-1"/>
-          <w:sz w:val="22"/>
-          <w:szCs w:val="22"/>
-        </w:rPr>
-        <w:t>The</w:t>
-      </w:r>
-      <w:proofErr w:type="gramStart"/>
-      <w:r>
-        <w:rPr>
-          <w:rFonts w:ascii="Arial" w:hAnsi="Arial" w:cs="Arial"/>
-          <w:spacing w:val="-1"/>
-          <w:sz w:val="22"/>
-          <w:szCs w:val="22"/>
-        </w:rPr>
-        <w:t>..</w:t>
-      </w:r>
-      <w:proofErr w:type="gramEnd"/>
-      <w:r>
-        <w:rPr>
-          <w:rFonts w:ascii="Arial" w:hAnsi="Arial" w:cs="Arial"/>
-          <w:spacing w:val="-1"/>
-          <w:sz w:val="22"/>
-          <w:szCs w:val="22"/>
-        </w:rPr>
-        <w:t xml:space="preserve"> </w:t>
-      </w:r>
-    </w:p>
-    <w:p>
-      <w:pPr>
-        <w:pStyle w:val="mz"/>
-        <w:shd w:val="clear" w:color="auto" w:fill="FFFFFF"/>
-        <w:spacing w:before="206" w:beforeAutospacing="0" w:after="0" w:afterAutospacing="0"/>
-        <w:ind w:left="1134"/>
-        <w:rPr>
-          <w:rFonts w:ascii="Arial" w:hAnsi="Arial" w:cs="Arial"/>
-          <w:b/>
-          <w:spacing w:val="-1"/>
-          <w:sz w:val="22"/>
-          <w:szCs w:val="22"/>
-        </w:rPr>
-      </w:pPr>
-      <w:r>
-        <w:rPr>
-          <w:rFonts w:ascii="Arial" w:hAnsi="Arial" w:cs="Arial"/>
-          <w:b/>
-          <w:spacing w:val="-1"/>
-          <w:sz w:val="22"/>
-          <w:szCs w:val="22"/>
-        </w:rPr>
-        <w:t>Dashboard 2</w:t>
-      </w:r>
-      <w:r>
-        <w:rPr>
-          <w:rFonts w:ascii="Arial" w:hAnsi="Arial" w:cs="Arial"/>
-          <w:b/>
-          <w:spacing w:val="-1"/>
-          <w:sz w:val="22"/>
-          <w:szCs w:val="22"/>
-        </w:rPr>
-        <w:t xml:space="preserve">: </w:t>
-      </w:r>
-      <w:r>
-        <w:rPr>
-          <w:rFonts w:ascii="Arial" w:hAnsi="Arial" w:cs="Arial"/>
-          <w:b/>
-          <w:spacing w:val="-1"/>
-          <w:sz w:val="22"/>
-          <w:szCs w:val="22"/>
-        </w:rPr>
-        <w:t>&lt;</w:t>
-      </w:r>
-      <w:r>
-        <w:rPr>
-          <w:rFonts w:ascii="Arial" w:hAnsi="Arial" w:cs="Arial"/>
-          <w:b/>
-          <w:spacing w:val="-1"/>
-          <w:sz w:val="22"/>
-          <w:szCs w:val="22"/>
-        </w:rPr>
-        <w:t>Dashboard</w:t>
-      </w:r>
-      <w:r>
-        <w:rPr>
-          <w:rFonts w:ascii="Arial" w:hAnsi="Arial" w:cs="Arial"/>
-          <w:b/>
-          <w:spacing w:val="-1"/>
-          <w:sz w:val="22"/>
-          <w:szCs w:val="22"/>
-        </w:rPr>
-        <w:t xml:space="preserve"> One Title&gt;</w:t>
-      </w:r>
-    </w:p>
-    <w:p>
-      <w:pPr>
-        <w:pStyle w:val="mz"/>
-        <w:shd w:val="clear" w:color="auto" w:fill="FFFFFF"/>
-        <w:spacing w:before="206" w:beforeAutospacing="0" w:after="0" w:afterAutospacing="0"/>
-        <w:ind w:left="1134"/>
-        <w:rPr>
-          <w:rFonts w:ascii="Arial" w:hAnsi="Arial" w:cs="Arial"/>
-          <w:spacing w:val="-1"/>
-          <w:sz w:val="22"/>
-          <w:szCs w:val="22"/>
-        </w:rPr>
-      </w:pPr>
-    </w:p>
-    <w:tbl>
-      <w:tblPr>
-        <w:tblStyle w:val="TableGrid"/>
-        <w:tblW w:w="0" w:type="auto"/>
-        <w:tblInd w:w="1134" w:type="dxa"/>
-        <w:tblLook w:val="04A0" w:firstRow="1" w:lastRow="0" w:firstColumn="1" w:lastColumn="0" w:noHBand="0" w:noVBand="1"/>
-      </w:tblPr>
-      <w:tblGrid>
-        <w:gridCol w:w="2660"/>
-        <w:gridCol w:w="6288"/>
-      </w:tblGrid>
-      <w:tr>
-        <w:trPr>
-          <w:trHeight w:val="462"/>
-        </w:trPr>
-        <w:tc>
-          <w:tcPr>
-            <w:tcW w:w="2660" w:type="dxa"/>
-            <w:shd w:val="clear" w:color="auto" w:fill="1F497D" w:themeFill="text2"/>
-            <w:vAlign w:val="center"/>
-          </w:tcPr>
-          <w:p>
-            <w:pPr>
-              <w:pStyle w:val="mz"/>
-              <w:spacing w:before="480" w:beforeAutospacing="0" w:after="0" w:afterAutospacing="0"/>
-              <w:rPr>
-                <w:rFonts w:ascii="Arial" w:hAnsi="Arial" w:cs="Arial"/>
-                <w:b/>
-                <w:color w:val="FFFFFF" w:themeColor="background1"/>
-                <w:spacing w:val="-1"/>
-                <w:sz w:val="28"/>
-                <w:szCs w:val="22"/>
-              </w:rPr>
-            </w:pPr>
-            <w:r>
-              <w:rPr>
-                <w:rFonts w:ascii="Arial" w:hAnsi="Arial" w:cs="Arial"/>
-                <w:b/>
-                <w:color w:val="FFFFFF" w:themeColor="background1"/>
-                <w:spacing w:val="-1"/>
-                <w:sz w:val="28"/>
-                <w:szCs w:val="22"/>
-              </w:rPr>
-              <w:t>Dashboard Component</w:t>
-            </w:r>
-          </w:p>
-        </w:tc>
-        <w:tc>
-          <w:tcPr>
-            <w:tcW w:w="6288" w:type="dxa"/>
-            <w:shd w:val="clear" w:color="auto" w:fill="1F497D" w:themeFill="text2"/>
-            <w:vAlign w:val="center"/>
-          </w:tcPr>
-          <w:p>
-            <w:pPr>
-              <w:pStyle w:val="mz"/>
-              <w:spacing w:before="480" w:beforeAutospacing="0" w:after="0" w:afterAutospacing="0"/>
-              <w:rPr>
-                <w:rFonts w:ascii="Arial" w:hAnsi="Arial" w:cs="Arial"/>
-                <w:b/>
-                <w:color w:val="FFFFFF" w:themeColor="background1"/>
-                <w:spacing w:val="-1"/>
-                <w:sz w:val="28"/>
-                <w:szCs w:val="22"/>
-              </w:rPr>
-            </w:pPr>
-            <w:r>
-              <w:rPr>
-                <w:rFonts w:ascii="Arial" w:hAnsi="Arial" w:cs="Arial"/>
-                <w:b/>
-                <w:color w:val="FFFFFF" w:themeColor="background1"/>
-                <w:spacing w:val="-1"/>
-                <w:sz w:val="28"/>
-                <w:szCs w:val="22"/>
-              </w:rPr>
-              <w:t>Visualisation</w:t>
-            </w:r>
-          </w:p>
-        </w:tc>
-      </w:tr>
-      <w:tr>
-        <w:trPr>
-          <w:trHeight w:val="416"/>
-        </w:trPr>
-        <w:tc>
-          <w:tcPr>
-            <w:tcW w:w="2660" w:type="dxa"/>
-          </w:tcPr>
-          <w:p>
-            <w:pPr>
-              <w:pStyle w:val="mz"/>
-              <w:spacing w:before="480" w:beforeAutospacing="0" w:after="0" w:afterAutospacing="0"/>
-              <w:rPr>
-                <w:rFonts w:ascii="Arial" w:hAnsi="Arial" w:cs="Arial"/>
-                <w:b/>
-                <w:spacing w:val="-1"/>
-                <w:szCs w:val="22"/>
-              </w:rPr>
-            </w:pPr>
-            <w:r>
-              <w:rPr>
-                <w:rFonts w:ascii="Arial" w:hAnsi="Arial" w:cs="Arial"/>
-                <w:b/>
-                <w:spacing w:val="-1"/>
-                <w:szCs w:val="22"/>
-              </w:rPr>
-              <w:t>Tile</w:t>
-            </w:r>
-            <w:r>
-              <w:rPr>
-                <w:rFonts w:ascii="Arial" w:hAnsi="Arial" w:cs="Arial"/>
-                <w:b/>
-                <w:spacing w:val="-1"/>
-                <w:szCs w:val="22"/>
-              </w:rPr>
-              <w:t xml:space="preserve"> 1</w:t>
-            </w:r>
-            <w:r>
-              <w:rPr>
-                <w:rFonts w:ascii="Arial" w:hAnsi="Arial" w:cs="Arial"/>
-                <w:b/>
-                <w:spacing w:val="-1"/>
-                <w:szCs w:val="22"/>
-              </w:rPr>
-              <w:t xml:space="preserve"> </w:t>
-            </w:r>
-          </w:p>
-        </w:tc>
-        <w:tc>
-          <w:tcPr>
-            <w:tcW w:w="6288" w:type="dxa"/>
-          </w:tcPr>
-          <w:p>
-            <w:pPr>
-              <w:pStyle w:val="mz"/>
-              <w:spacing w:before="480" w:beforeAutospacing="0" w:after="0" w:afterAutospacing="0"/>
-              <w:rPr>
-                <w:rFonts w:ascii="Arial" w:hAnsi="Arial" w:cs="Arial"/>
-                <w:spacing w:val="-1"/>
-                <w:sz w:val="22"/>
-                <w:szCs w:val="22"/>
-              </w:rPr>
-            </w:pPr>
-            <w:r>
-              <w:rPr>
-                <w:rFonts w:ascii="Arial" w:hAnsi="Arial" w:cs="Arial"/>
-                <w:spacing w:val="-1"/>
-                <w:sz w:val="22"/>
-                <w:szCs w:val="22"/>
-              </w:rPr>
-              <w:t>…</w:t>
-            </w:r>
-          </w:p>
-        </w:tc>
-      </w:tr>
-      <w:tr>
-        <w:tc>
-          <w:tcPr>
-            <w:tcW w:w="2660" w:type="dxa"/>
-          </w:tcPr>
-          <w:p>
-            <w:pPr>
-              <w:pStyle w:val="mz"/>
-              <w:spacing w:before="480" w:beforeAutospacing="0" w:after="0" w:afterAutospacing="0"/>
-              <w:rPr>
-                <w:rFonts w:ascii="Arial" w:hAnsi="Arial" w:cs="Arial"/>
-                <w:b/>
-                <w:spacing w:val="-1"/>
-                <w:szCs w:val="22"/>
-              </w:rPr>
-            </w:pPr>
-            <w:r>
-              <w:rPr>
-                <w:rFonts w:ascii="Arial" w:hAnsi="Arial" w:cs="Arial"/>
-                <w:b/>
-                <w:spacing w:val="-1"/>
-                <w:szCs w:val="22"/>
-              </w:rPr>
-              <w:t>Tile 2</w:t>
-            </w:r>
-          </w:p>
-        </w:tc>
-        <w:tc>
-          <w:tcPr>
-            <w:tcW w:w="6288" w:type="dxa"/>
-          </w:tcPr>
-          <w:p>
-            <w:pPr>
-              <w:pStyle w:val="mz"/>
-              <w:spacing w:before="480" w:beforeAutospacing="0" w:after="0" w:afterAutospacing="0"/>
-              <w:rPr>
-                <w:rFonts w:ascii="Arial" w:hAnsi="Arial" w:cs="Arial"/>
-                <w:spacing w:val="-1"/>
-                <w:szCs w:val="22"/>
-              </w:rPr>
-            </w:pPr>
-            <w:r>
-              <w:rPr>
-                <w:rFonts w:ascii="Arial" w:hAnsi="Arial" w:cs="Arial"/>
-                <w:spacing w:val="-1"/>
-                <w:szCs w:val="22"/>
-              </w:rPr>
-              <w:t>..</w:t>
-            </w:r>
-          </w:p>
-        </w:tc>
-      </w:tr>
-      <w:tr>
-        <w:tc>
-          <w:tcPr>
-            <w:tcW w:w="2660" w:type="dxa"/>
-          </w:tcPr>
-          <w:p>
-            <w:pPr>
-              <w:pStyle w:val="mz"/>
-              <w:spacing w:before="480" w:beforeAutospacing="0" w:after="0" w:afterAutospacing="0"/>
-              <w:rPr>
-                <w:rFonts w:ascii="Arial" w:hAnsi="Arial" w:cs="Arial"/>
-                <w:b/>
-                <w:spacing w:val="-1"/>
-                <w:szCs w:val="22"/>
-              </w:rPr>
-            </w:pPr>
-            <w:r>
-              <w:rPr>
-                <w:rFonts w:ascii="Arial" w:hAnsi="Arial" w:cs="Arial"/>
-                <w:b/>
-                <w:spacing w:val="-1"/>
-                <w:szCs w:val="22"/>
-              </w:rPr>
-              <w:t>Tile 3</w:t>
-            </w:r>
-          </w:p>
-        </w:tc>
-        <w:tc>
-          <w:tcPr>
-            <w:tcW w:w="6288" w:type="dxa"/>
-          </w:tcPr>
-          <w:p>
-            <w:pPr>
-              <w:pStyle w:val="mz"/>
-              <w:spacing w:before="480" w:beforeAutospacing="0" w:after="0" w:afterAutospacing="0"/>
-              <w:rPr>
-                <w:rFonts w:ascii="Arial" w:hAnsi="Arial" w:cs="Arial"/>
-                <w:spacing w:val="-1"/>
-                <w:szCs w:val="22"/>
-              </w:rPr>
-            </w:pPr>
-            <w:r>
-              <w:rPr>
-                <w:rFonts w:ascii="Arial" w:hAnsi="Arial" w:cs="Arial"/>
-                <w:spacing w:val="-1"/>
-                <w:szCs w:val="22"/>
-              </w:rPr>
-              <w:t>..</w:t>
-            </w:r>
-          </w:p>
-        </w:tc>
-      </w:tr>
-      <w:tr>
-        <w:trPr>
-          <w:trHeight w:val="91"/>
-        </w:trPr>
-        <w:tc>
-          <w:tcPr>
-            <w:tcW w:w="2660" w:type="dxa"/>
-          </w:tcPr>
-          <w:p>
-            <w:pPr>
-              <w:pStyle w:val="mz"/>
-              <w:spacing w:before="480" w:beforeAutospacing="0" w:after="0" w:afterAutospacing="0"/>
-              <w:rPr>
-                <w:rFonts w:ascii="Arial" w:hAnsi="Arial" w:cs="Arial"/>
-                <w:b/>
-                <w:spacing w:val="-1"/>
-                <w:szCs w:val="22"/>
-              </w:rPr>
-            </w:pPr>
-            <w:r>
-              <w:rPr>
-                <w:rFonts w:ascii="Arial" w:hAnsi="Arial" w:cs="Arial"/>
-                <w:b/>
-                <w:spacing w:val="-1"/>
-                <w:szCs w:val="22"/>
-              </w:rPr>
-              <w:t>Tile 4</w:t>
-            </w:r>
-          </w:p>
-        </w:tc>
-        <w:tc>
-          <w:tcPr>
-            <w:tcW w:w="6288" w:type="dxa"/>
-          </w:tcPr>
-          <w:p>
-            <w:pPr>
-              <w:pStyle w:val="mz"/>
-              <w:spacing w:before="480" w:beforeAutospacing="0" w:after="0" w:afterAutospacing="0"/>
-              <w:rPr>
-                <w:rFonts w:ascii="Arial" w:hAnsi="Arial" w:cs="Arial"/>
-                <w:spacing w:val="-1"/>
-                <w:szCs w:val="22"/>
-              </w:rPr>
-            </w:pPr>
-            <w:r>
-              <w:rPr>
-                <w:rFonts w:ascii="Arial" w:hAnsi="Arial" w:cs="Arial"/>
-                <w:spacing w:val="-1"/>
-                <w:szCs w:val="22"/>
-              </w:rPr>
-              <w:t>..</w:t>
-            </w:r>
-          </w:p>
-        </w:tc>
-      </w:tr>
-      <w:tr>
-        <w:trPr>
-          <w:trHeight w:val="91"/>
-        </w:trPr>
-        <w:tc>
-          <w:tcPr>
-            <w:tcW w:w="2660" w:type="dxa"/>
-          </w:tcPr>
-          <w:p>
-            <w:pPr>
-              <w:pStyle w:val="mz"/>
-              <w:spacing w:before="480" w:beforeAutospacing="0" w:after="0" w:afterAutospacing="0"/>
-              <w:rPr>
-                <w:rFonts w:ascii="Arial" w:hAnsi="Arial" w:cs="Arial"/>
-                <w:b/>
-                <w:spacing w:val="-1"/>
-                <w:szCs w:val="22"/>
-              </w:rPr>
-            </w:pPr>
-            <w:r>
-              <w:rPr>
-                <w:rFonts w:ascii="Arial" w:hAnsi="Arial" w:cs="Arial"/>
-                <w:b/>
-                <w:spacing w:val="-1"/>
-                <w:szCs w:val="22"/>
-              </w:rPr>
-              <w:t>Tile 5</w:t>
-            </w:r>
-          </w:p>
-        </w:tc>
-        <w:tc>
-          <w:tcPr>
-            <w:tcW w:w="6288" w:type="dxa"/>
-          </w:tcPr>
-          <w:p>
-            <w:pPr>
-              <w:pStyle w:val="mz"/>
-              <w:spacing w:before="480" w:beforeAutospacing="0" w:after="0" w:afterAutospacing="0"/>
-              <w:rPr>
-                <w:rFonts w:ascii="Arial" w:hAnsi="Arial" w:cs="Arial"/>
-                <w:spacing w:val="-1"/>
-                <w:szCs w:val="22"/>
-              </w:rPr>
-            </w:pPr>
-            <w:r>
-              <w:rPr>
-                <w:rFonts w:ascii="Arial" w:hAnsi="Arial" w:cs="Arial"/>
-                <w:spacing w:val="-1"/>
-                <w:szCs w:val="22"/>
-              </w:rPr>
-              <w:t>..</w:t>
-            </w:r>
-          </w:p>
-        </w:tc>
-      </w:tr>
-      <w:tr>
-        <w:trPr>
-          <w:trHeight w:val="91"/>
-        </w:trPr>
-        <w:tc>
-          <w:tcPr>
-            <w:tcW w:w="2660" w:type="dxa"/>
-          </w:tcPr>
-          <w:p>
-            <w:pPr>
-              <w:pStyle w:val="mz"/>
-              <w:spacing w:before="480" w:beforeAutospacing="0" w:after="0" w:afterAutospacing="0"/>
-              <w:rPr>
-                <w:rFonts w:ascii="Arial" w:hAnsi="Arial" w:cs="Arial"/>
-                <w:b/>
-                <w:spacing w:val="-1"/>
-                <w:szCs w:val="22"/>
-              </w:rPr>
-            </w:pPr>
-            <w:r>
-              <w:rPr>
-                <w:rFonts w:ascii="Arial" w:hAnsi="Arial" w:cs="Arial"/>
-                <w:b/>
-                <w:spacing w:val="-1"/>
-                <w:szCs w:val="22"/>
-              </w:rPr>
-              <w:t>Tile 6</w:t>
-            </w:r>
-          </w:p>
-        </w:tc>
-        <w:tc>
-          <w:tcPr>
-            <w:tcW w:w="6288" w:type="dxa"/>
-          </w:tcPr>
-          <w:p>
-            <w:pPr>
-              <w:pStyle w:val="mz"/>
-              <w:spacing w:before="480" w:beforeAutospacing="0" w:after="0" w:afterAutospacing="0"/>
-              <w:rPr>
-                <w:rFonts w:ascii="Arial" w:hAnsi="Arial" w:cs="Arial"/>
-                <w:spacing w:val="-1"/>
-                <w:szCs w:val="22"/>
-              </w:rPr>
-            </w:pPr>
-            <w:r>
-              <w:rPr>
-                <w:rFonts w:ascii="Arial" w:hAnsi="Arial" w:cs="Arial"/>
-                <w:spacing w:val="-1"/>
-                <w:szCs w:val="22"/>
-              </w:rPr>
-              <w:t>..</w:t>
-            </w:r>
-          </w:p>
-        </w:tc>
-      </w:tr>
-    </w:tbl>
-    <w:p>
-      <w:pPr>
-        <w:pStyle w:val="mz"/>
-        <w:shd w:val="clear" w:color="auto" w:fill="FFFFFF"/>
-        <w:spacing w:before="206" w:beforeAutospacing="0" w:after="0" w:afterAutospacing="0"/>
-        <w:ind w:left="1134"/>
-        <w:rPr>
-          <w:rFonts w:ascii="Arial" w:hAnsi="Arial" w:cs="Arial"/>
-          <w:spacing w:val="-1"/>
-          <w:sz w:val="22"/>
-          <w:szCs w:val="22"/>
-        </w:rPr>
-      </w:pPr>
-      <w:r>
-        <w:rPr>
-          <w:rFonts w:ascii="Arial" w:hAnsi="Arial" w:cs="Arial"/>
-          <w:spacing w:val="-1"/>
-          <w:sz w:val="22"/>
-          <w:szCs w:val="22"/>
-        </w:rPr>
-        <w:t>The second dashboard is a</w:t>
-      </w:r>
-      <w:proofErr w:type="gramStart"/>
-      <w:r>
-        <w:rPr>
-          <w:rFonts w:ascii="Arial" w:hAnsi="Arial" w:cs="Arial"/>
-          <w:spacing w:val="-1"/>
-          <w:sz w:val="22"/>
-          <w:szCs w:val="22"/>
-        </w:rPr>
-        <w:t>..</w:t>
-      </w:r>
-      <w:proofErr w:type="gramEnd"/>
-    </w:p>
     <w:p/>
     <w:p>
       <w:pPr>
-        <w:spacing w:after="0" w:line="240" w:lineRule="auto"/>
-        <w:ind w:left="0"/>
-        <w:rPr>
-          <w:b/>
-          <w:bCs/>
-          <w:color w:val="3C8D94"/>
-          <w:szCs w:val="26"/>
-        </w:rPr>
-      </w:pPr>
-      <w:r>
-        <w:br w:type="page"/>
-      </w:r>
-    </w:p>
-    <w:p>
-      <w:pPr>
-        <w:pStyle w:val="Heading3"/>
-      </w:pPr>
-      <w:r>
-        <w:lastRenderedPageBreak/>
-        <w:t>Tile 2.</w:t>
-      </w:r>
-      <w:r>
-        <w:t>1:</w:t>
-      </w:r>
-      <w:r>
-        <w:t xml:space="preserve"> </w:t>
-      </w:r>
-      <w:r>
-        <w:t>&lt;Tile Two Description&gt;</w:t>
-      </w:r>
-    </w:p>
-    <w:p>
-      <w:pPr>
-        <w:pStyle w:val="mz"/>
-        <w:shd w:val="clear" w:color="auto" w:fill="FFFFFF"/>
-        <w:spacing w:before="480" w:beforeAutospacing="0" w:after="0" w:afterAutospacing="0"/>
-        <w:ind w:left="1134"/>
-        <w:rPr>
-          <w:rFonts w:ascii="Arial" w:hAnsi="Arial" w:cs="Arial"/>
-          <w:spacing w:val="-1"/>
-          <w:sz w:val="22"/>
-          <w:szCs w:val="22"/>
-        </w:rPr>
-      </w:pPr>
-      <w:r>
-        <w:rPr>
-          <w:rFonts w:ascii="Arial" w:hAnsi="Arial" w:cs="Arial"/>
-          <w:spacing w:val="-1"/>
-          <w:sz w:val="22"/>
-          <w:szCs w:val="22"/>
-        </w:rPr>
-        <w:t>This tile</w:t>
-      </w:r>
-      <w:proofErr w:type="gramStart"/>
-      <w:r>
-        <w:rPr>
-          <w:rFonts w:ascii="Arial" w:hAnsi="Arial" w:cs="Arial"/>
-          <w:spacing w:val="-1"/>
-          <w:sz w:val="22"/>
-          <w:szCs w:val="22"/>
-        </w:rPr>
-        <w:t>..</w:t>
-      </w:r>
-      <w:proofErr w:type="gramEnd"/>
-    </w:p>
-    <w:p>
-      <w:pPr>
-        <w:pStyle w:val="mz"/>
-        <w:shd w:val="clear" w:color="auto" w:fill="FFFFFF"/>
-        <w:spacing w:before="480" w:beforeAutospacing="0" w:after="0" w:afterAutospacing="0"/>
-        <w:ind w:left="1134"/>
-        <w:rPr>
-          <w:rFonts w:ascii="Arial" w:hAnsi="Arial" w:cs="Arial"/>
-          <w:spacing w:val="-1"/>
-          <w:sz w:val="22"/>
-          <w:szCs w:val="22"/>
-        </w:rPr>
-      </w:pPr>
-      <w:r>
-        <w:rPr>
-          <w:rFonts w:ascii="Arial" w:hAnsi="Arial" w:cs="Arial"/>
-          <w:spacing w:val="-1"/>
-          <w:sz w:val="22"/>
-          <w:szCs w:val="22"/>
-        </w:rPr>
-        <w:t>&lt;</w:t>
-      </w:r>
-      <w:proofErr w:type="gramStart"/>
-      <w:r>
-        <w:rPr>
-          <w:rFonts w:ascii="Arial" w:hAnsi="Arial" w:cs="Arial"/>
-          <w:spacing w:val="-1"/>
-          <w:sz w:val="22"/>
-          <w:szCs w:val="22"/>
-        </w:rPr>
-        <w:t>screenshot</w:t>
-      </w:r>
-      <w:proofErr w:type="gramEnd"/>
-      <w:r>
-        <w:rPr>
-          <w:rFonts w:ascii="Arial" w:hAnsi="Arial" w:cs="Arial"/>
-          <w:spacing w:val="-1"/>
-          <w:sz w:val="22"/>
-          <w:szCs w:val="22"/>
-        </w:rPr>
-        <w:t>&gt;</w:t>
-      </w:r>
-    </w:p>
-    <w:p>
-      <w:pPr>
-        <w:pStyle w:val="Heading4"/>
-        <w:numPr>
-          <w:ilvl w:val="0"/>
-          <w:numId w:val="0"/>
-        </w:numPr>
-        <w:ind w:left="1134"/>
-      </w:pPr>
-    </w:p>
-    <w:p>
-      <w:pPr>
-        <w:pStyle w:val="Heading4"/>
-        <w:shd w:val="clear" w:color="auto" w:fill="FFFFFF"/>
-        <w:spacing w:before="480" w:after="0"/>
-      </w:pPr>
-      <w:r>
-        <w:t>Purpose of Visualisation</w:t>
-      </w:r>
-    </w:p>
-    <w:p/>
-    <w:p>
-      <w:r>
-        <w:t>The</w:t>
-      </w:r>
-      <w:proofErr w:type="gramStart"/>
-      <w:r>
-        <w:t>..</w:t>
-      </w:r>
-      <w:proofErr w:type="gramEnd"/>
-    </w:p>
-    <w:p>
-      <w:pPr>
-        <w:pStyle w:val="Heading4"/>
-        <w:shd w:val="clear" w:color="auto" w:fill="FFFFFF"/>
-        <w:spacing w:before="480" w:after="0"/>
-        <w:rPr>
-          <w:spacing w:val="-1"/>
-          <w:szCs w:val="22"/>
-        </w:rPr>
-      </w:pPr>
-      <w:r>
-        <w:rPr>
-          <w:spacing w:val="-1"/>
-          <w:szCs w:val="22"/>
-        </w:rPr>
-        <w:t>Visualisation Process</w:t>
-      </w:r>
-    </w:p>
-    <w:p/>
-    <w:p>
-      <w:r>
-        <w:t>The</w:t>
-      </w:r>
-      <w:proofErr w:type="gramStart"/>
-      <w:r>
-        <w:t>..</w:t>
-      </w:r>
-      <w:proofErr w:type="gramEnd"/>
-    </w:p>
-    <w:p>
-      <w:r>
-        <w:t>&lt;</w:t>
-      </w:r>
-      <w:proofErr w:type="gramStart"/>
-      <w:r>
-        <w:t>screenshot</w:t>
-      </w:r>
-      <w:proofErr w:type="gramEnd"/>
-      <w:r>
-        <w:t>&gt;</w:t>
-      </w:r>
-    </w:p>
-    <w:p>
-      <w:pPr>
-        <w:pStyle w:val="Heading4"/>
-        <w:shd w:val="clear" w:color="auto" w:fill="FFFFFF"/>
-        <w:spacing w:before="480" w:after="0"/>
-        <w:rPr>
-          <w:spacing w:val="-1"/>
-          <w:szCs w:val="22"/>
-        </w:rPr>
-      </w:pPr>
-      <w:r>
-        <w:rPr>
-          <w:spacing w:val="-1"/>
-          <w:szCs w:val="22"/>
-        </w:rPr>
-        <w:t>Why This Type of Visualisation?</w:t>
-      </w:r>
-    </w:p>
-    <w:p/>
-    <w:p>
-      <w:r>
-        <w:t>The</w:t>
-      </w:r>
-      <w:proofErr w:type="gramStart"/>
-      <w:r>
-        <w:t>..</w:t>
-      </w:r>
-      <w:proofErr w:type="gramEnd"/>
-    </w:p>
-    <w:p>
-      <w:pPr>
-        <w:pStyle w:val="Heading4"/>
-        <w:shd w:val="clear" w:color="auto" w:fill="FFFFFF"/>
-        <w:spacing w:before="480" w:after="0"/>
-        <w:rPr>
-          <w:spacing w:val="-1"/>
-          <w:szCs w:val="22"/>
-        </w:rPr>
-      </w:pPr>
-      <w:r>
-        <w:rPr>
-          <w:spacing w:val="-1"/>
-          <w:szCs w:val="22"/>
-        </w:rPr>
-        <w:t xml:space="preserve">Relation </w:t>
-      </w:r>
-      <w:proofErr w:type="gramStart"/>
-      <w:r>
-        <w:rPr>
-          <w:spacing w:val="-1"/>
-          <w:szCs w:val="22"/>
-        </w:rPr>
-        <w:t>To</w:t>
-      </w:r>
-      <w:proofErr w:type="gramEnd"/>
-      <w:r>
-        <w:rPr>
-          <w:spacing w:val="-1"/>
-          <w:szCs w:val="22"/>
-        </w:rPr>
-        <w:t xml:space="preserve"> Other Tiles in Dashboard</w:t>
-      </w:r>
-      <w:r>
-        <w:rPr>
-          <w:spacing w:val="-1"/>
-          <w:szCs w:val="22"/>
-        </w:rPr>
-        <w:t>.</w:t>
-      </w:r>
-    </w:p>
-    <w:p/>
-    <w:p>
-      <w:r>
-        <w:t>The</w:t>
-      </w:r>
-      <w:proofErr w:type="gramStart"/>
-      <w:r>
-        <w:t>..</w:t>
-      </w:r>
-      <w:proofErr w:type="gramEnd"/>
-    </w:p>
-    <w:p>
-      <w:r>
-        <w:t>&lt;</w:t>
-      </w:r>
-      <w:proofErr w:type="gramStart"/>
-      <w:r>
-        <w:t>screenshot</w:t>
-      </w:r>
-      <w:proofErr w:type="gramEnd"/>
-      <w:r>
-        <w:t>?&gt;</w:t>
-      </w:r>
-    </w:p>
-    <w:p/>
-    <w:p>
-      <w:pPr>
-        <w:spacing w:after="0" w:line="240" w:lineRule="auto"/>
-        <w:ind w:left="0"/>
-        <w:rPr>
-          <w:b/>
-          <w:bCs/>
-          <w:color w:val="3C8D94"/>
-          <w:szCs w:val="26"/>
-        </w:rPr>
-      </w:pPr>
-      <w:r>
-        <w:br w:type="page"/>
-      </w:r>
-    </w:p>
-    <w:p>
-      <w:pPr>
-        <w:pStyle w:val="Heading3"/>
-      </w:pPr>
-      <w:r>
-        <w:lastRenderedPageBreak/>
-        <w:t>Tile 2.2: &lt;Tile Two Description&gt;</w:t>
-      </w:r>
-    </w:p>
-    <w:p>
-      <w:pPr>
-        <w:pStyle w:val="mz"/>
-        <w:shd w:val="clear" w:color="auto" w:fill="FFFFFF"/>
-        <w:spacing w:before="480" w:beforeAutospacing="0" w:after="0" w:afterAutospacing="0"/>
-        <w:ind w:left="1134"/>
-        <w:rPr>
-          <w:rFonts w:ascii="Arial" w:hAnsi="Arial" w:cs="Arial"/>
-          <w:spacing w:val="-1"/>
-          <w:sz w:val="22"/>
-          <w:szCs w:val="22"/>
-        </w:rPr>
-      </w:pPr>
-      <w:r>
-        <w:rPr>
-          <w:rFonts w:ascii="Arial" w:hAnsi="Arial" w:cs="Arial"/>
-          <w:spacing w:val="-1"/>
-          <w:sz w:val="22"/>
-          <w:szCs w:val="22"/>
-        </w:rPr>
-        <w:t>This tile</w:t>
-      </w:r>
-      <w:proofErr w:type="gramStart"/>
-      <w:r>
-        <w:rPr>
-          <w:rFonts w:ascii="Arial" w:hAnsi="Arial" w:cs="Arial"/>
-          <w:spacing w:val="-1"/>
-          <w:sz w:val="22"/>
-          <w:szCs w:val="22"/>
-        </w:rPr>
-        <w:t>..</w:t>
-      </w:r>
-      <w:proofErr w:type="gramEnd"/>
-    </w:p>
-    <w:p>
-      <w:pPr>
-        <w:pStyle w:val="mz"/>
-        <w:shd w:val="clear" w:color="auto" w:fill="FFFFFF"/>
-        <w:spacing w:before="480" w:beforeAutospacing="0" w:after="0" w:afterAutospacing="0"/>
-        <w:ind w:left="1134"/>
-        <w:rPr>
-          <w:rFonts w:ascii="Arial" w:hAnsi="Arial" w:cs="Arial"/>
-          <w:spacing w:val="-1"/>
-          <w:sz w:val="22"/>
-          <w:szCs w:val="22"/>
-        </w:rPr>
-      </w:pPr>
-      <w:r>
-        <w:rPr>
-          <w:rFonts w:ascii="Arial" w:hAnsi="Arial" w:cs="Arial"/>
-          <w:spacing w:val="-1"/>
-          <w:sz w:val="22"/>
-          <w:szCs w:val="22"/>
-        </w:rPr>
-        <w:t>&lt;</w:t>
-      </w:r>
-      <w:proofErr w:type="gramStart"/>
-      <w:r>
-        <w:rPr>
-          <w:rFonts w:ascii="Arial" w:hAnsi="Arial" w:cs="Arial"/>
-          <w:spacing w:val="-1"/>
-          <w:sz w:val="22"/>
-          <w:szCs w:val="22"/>
-        </w:rPr>
-        <w:t>screenshot</w:t>
-      </w:r>
-      <w:proofErr w:type="gramEnd"/>
-      <w:r>
-        <w:rPr>
-          <w:rFonts w:ascii="Arial" w:hAnsi="Arial" w:cs="Arial"/>
-          <w:spacing w:val="-1"/>
-          <w:sz w:val="22"/>
-          <w:szCs w:val="22"/>
-        </w:rPr>
-        <w:t>&gt;</w:t>
-      </w:r>
-    </w:p>
-    <w:p>
-      <w:pPr>
-        <w:pStyle w:val="Heading4"/>
-        <w:numPr>
-          <w:ilvl w:val="0"/>
-          <w:numId w:val="0"/>
-        </w:numPr>
-        <w:ind w:left="1134"/>
-      </w:pPr>
-    </w:p>
-    <w:p>
-      <w:pPr>
-        <w:pStyle w:val="Heading4"/>
-        <w:shd w:val="clear" w:color="auto" w:fill="FFFFFF"/>
-        <w:spacing w:before="480" w:after="0"/>
-      </w:pPr>
-      <w:r>
-        <w:t>Purpose of Visualisation</w:t>
-      </w:r>
-    </w:p>
-    <w:p/>
-    <w:p>
-      <w:r>
-        <w:t>The</w:t>
-      </w:r>
-      <w:proofErr w:type="gramStart"/>
-      <w:r>
-        <w:t>..</w:t>
-      </w:r>
-      <w:proofErr w:type="gramEnd"/>
-    </w:p>
-    <w:p>
-      <w:pPr>
-        <w:pStyle w:val="Heading4"/>
-        <w:shd w:val="clear" w:color="auto" w:fill="FFFFFF"/>
-        <w:spacing w:before="480" w:after="0"/>
-        <w:rPr>
-          <w:spacing w:val="-1"/>
-          <w:szCs w:val="22"/>
-        </w:rPr>
-      </w:pPr>
-      <w:r>
-        <w:rPr>
-          <w:spacing w:val="-1"/>
-          <w:szCs w:val="22"/>
-        </w:rPr>
-        <w:t>Visualisation Process</w:t>
-      </w:r>
-    </w:p>
-    <w:p/>
-    <w:p>
-      <w:r>
-        <w:t>The</w:t>
-      </w:r>
-      <w:proofErr w:type="gramStart"/>
-      <w:r>
-        <w:t>..</w:t>
-      </w:r>
-      <w:proofErr w:type="gramEnd"/>
-    </w:p>
-    <w:p>
-      <w:r>
-        <w:t>&lt;</w:t>
-      </w:r>
-      <w:proofErr w:type="gramStart"/>
-      <w:r>
-        <w:t>screenshot</w:t>
-      </w:r>
-      <w:proofErr w:type="gramEnd"/>
-      <w:r>
-        <w:t>&gt;</w:t>
-      </w:r>
-    </w:p>
-    <w:p>
-      <w:pPr>
-        <w:pStyle w:val="Heading4"/>
-        <w:shd w:val="clear" w:color="auto" w:fill="FFFFFF"/>
-        <w:spacing w:before="480" w:after="0"/>
-        <w:rPr>
-          <w:spacing w:val="-1"/>
-          <w:szCs w:val="22"/>
-        </w:rPr>
-      </w:pPr>
-      <w:r>
-        <w:rPr>
-          <w:spacing w:val="-1"/>
-          <w:szCs w:val="22"/>
-        </w:rPr>
-        <w:t>Why This Type of Visualisation?</w:t>
-      </w:r>
-    </w:p>
-    <w:p/>
-    <w:p>
-      <w:r>
-        <w:t>The</w:t>
-      </w:r>
-      <w:proofErr w:type="gramStart"/>
-      <w:r>
-        <w:t>..</w:t>
-      </w:r>
-      <w:proofErr w:type="gramEnd"/>
-    </w:p>
-    <w:p>
-      <w:pPr>
-        <w:pStyle w:val="Heading4"/>
-        <w:shd w:val="clear" w:color="auto" w:fill="FFFFFF"/>
-        <w:spacing w:before="480" w:after="0"/>
-        <w:rPr>
-          <w:spacing w:val="-1"/>
-          <w:szCs w:val="22"/>
-        </w:rPr>
-      </w:pPr>
-      <w:r>
-        <w:rPr>
-          <w:spacing w:val="-1"/>
-          <w:szCs w:val="22"/>
-        </w:rPr>
-        <w:t xml:space="preserve">Relation </w:t>
-      </w:r>
-      <w:proofErr w:type="gramStart"/>
-      <w:r>
-        <w:rPr>
-          <w:spacing w:val="-1"/>
-          <w:szCs w:val="22"/>
-        </w:rPr>
-        <w:t>To</w:t>
-      </w:r>
-      <w:proofErr w:type="gramEnd"/>
-      <w:r>
-        <w:rPr>
-          <w:spacing w:val="-1"/>
-          <w:szCs w:val="22"/>
-        </w:rPr>
-        <w:t xml:space="preserve"> Other Tiles in Dashboard</w:t>
-      </w:r>
-      <w:r>
-        <w:rPr>
-          <w:spacing w:val="-1"/>
-          <w:szCs w:val="22"/>
-        </w:rPr>
-        <w:t>.</w:t>
-      </w:r>
-    </w:p>
-    <w:p/>
-    <w:p>
-      <w:r>
-        <w:t>The</w:t>
-      </w:r>
-      <w:proofErr w:type="gramStart"/>
-      <w:r>
-        <w:t>..</w:t>
-      </w:r>
-      <w:proofErr w:type="gramEnd"/>
-    </w:p>
-    <w:p>
-      <w:r>
-        <w:t>&lt;</w:t>
-      </w:r>
-      <w:proofErr w:type="gramStart"/>
-      <w:r>
-        <w:t>screenshot</w:t>
-      </w:r>
-      <w:proofErr w:type="gramEnd"/>
-      <w:r>
-        <w:t>?&gt;</w:t>
-      </w:r>
-    </w:p>
-    <w:p/>
-    <w:p/>
-    <w:p>
-      <w:pPr>
-        <w:spacing w:after="0" w:line="240" w:lineRule="auto"/>
-        <w:ind w:left="0"/>
-        <w:rPr>
-          <w:b/>
-          <w:bCs/>
-          <w:color w:val="3C8D94"/>
-          <w:szCs w:val="26"/>
-        </w:rPr>
-      </w:pPr>
-      <w:r>
-        <w:br w:type="page"/>
-      </w:r>
-    </w:p>
-    <w:p>
-      <w:pPr>
-        <w:pStyle w:val="Heading3"/>
-      </w:pPr>
-      <w:r>
-        <w:lastRenderedPageBreak/>
-        <w:t>Tile 2.3: &lt;Tile Three Description&gt;</w:t>
-      </w:r>
-    </w:p>
-    <w:p>
-      <w:pPr>
-        <w:pStyle w:val="mz"/>
-        <w:shd w:val="clear" w:color="auto" w:fill="FFFFFF"/>
-        <w:spacing w:before="480" w:beforeAutospacing="0" w:after="0" w:afterAutospacing="0"/>
-        <w:ind w:left="1134"/>
-        <w:rPr>
-          <w:rFonts w:ascii="Arial" w:hAnsi="Arial" w:cs="Arial"/>
-          <w:spacing w:val="-1"/>
-          <w:sz w:val="22"/>
-          <w:szCs w:val="22"/>
-        </w:rPr>
-      </w:pPr>
-      <w:r>
-        <w:rPr>
-          <w:rFonts w:ascii="Arial" w:hAnsi="Arial" w:cs="Arial"/>
-          <w:spacing w:val="-1"/>
-          <w:sz w:val="22"/>
-          <w:szCs w:val="22"/>
-        </w:rPr>
-        <w:t>This tile</w:t>
-      </w:r>
-      <w:proofErr w:type="gramStart"/>
-      <w:r>
-        <w:rPr>
-          <w:rFonts w:ascii="Arial" w:hAnsi="Arial" w:cs="Arial"/>
-          <w:spacing w:val="-1"/>
-          <w:sz w:val="22"/>
-          <w:szCs w:val="22"/>
-        </w:rPr>
-        <w:t>..</w:t>
-      </w:r>
-      <w:proofErr w:type="gramEnd"/>
-    </w:p>
-    <w:p>
-      <w:pPr>
-        <w:pStyle w:val="mz"/>
-        <w:shd w:val="clear" w:color="auto" w:fill="FFFFFF"/>
-        <w:spacing w:before="480" w:beforeAutospacing="0" w:after="0" w:afterAutospacing="0"/>
-        <w:ind w:left="1134"/>
-        <w:rPr>
-          <w:rFonts w:ascii="Arial" w:hAnsi="Arial" w:cs="Arial"/>
-          <w:spacing w:val="-1"/>
-          <w:sz w:val="22"/>
-          <w:szCs w:val="22"/>
-        </w:rPr>
-      </w:pPr>
-      <w:r>
-        <w:rPr>
-          <w:rFonts w:ascii="Arial" w:hAnsi="Arial" w:cs="Arial"/>
-          <w:spacing w:val="-1"/>
-          <w:sz w:val="22"/>
-          <w:szCs w:val="22"/>
-        </w:rPr>
-        <w:t>&lt;</w:t>
-      </w:r>
-      <w:proofErr w:type="gramStart"/>
-      <w:r>
-        <w:rPr>
-          <w:rFonts w:ascii="Arial" w:hAnsi="Arial" w:cs="Arial"/>
-          <w:spacing w:val="-1"/>
-          <w:sz w:val="22"/>
-          <w:szCs w:val="22"/>
-        </w:rPr>
-        <w:t>screenshot</w:t>
-      </w:r>
-      <w:proofErr w:type="gramEnd"/>
-      <w:r>
-        <w:rPr>
-          <w:rFonts w:ascii="Arial" w:hAnsi="Arial" w:cs="Arial"/>
-          <w:spacing w:val="-1"/>
-          <w:sz w:val="22"/>
-          <w:szCs w:val="22"/>
-        </w:rPr>
-        <w:t>&gt;</w:t>
-      </w:r>
-    </w:p>
-    <w:p>
-      <w:pPr>
-        <w:pStyle w:val="Heading4"/>
-        <w:numPr>
-          <w:ilvl w:val="0"/>
-          <w:numId w:val="0"/>
-        </w:numPr>
-        <w:ind w:left="1134"/>
-      </w:pPr>
-    </w:p>
-    <w:p>
-      <w:pPr>
-        <w:pStyle w:val="Heading4"/>
-        <w:shd w:val="clear" w:color="auto" w:fill="FFFFFF"/>
-        <w:spacing w:before="480" w:after="0"/>
-      </w:pPr>
-      <w:r>
-        <w:t>Purpose of Visualisation</w:t>
-      </w:r>
-    </w:p>
-    <w:p/>
-    <w:p>
-      <w:r>
-        <w:t>The</w:t>
-      </w:r>
-      <w:proofErr w:type="gramStart"/>
-      <w:r>
-        <w:t>..</w:t>
-      </w:r>
-      <w:proofErr w:type="gramEnd"/>
-    </w:p>
-    <w:p>
-      <w:pPr>
-        <w:pStyle w:val="Heading4"/>
-        <w:shd w:val="clear" w:color="auto" w:fill="FFFFFF"/>
-        <w:spacing w:before="480" w:after="0"/>
-        <w:rPr>
-          <w:spacing w:val="-1"/>
-          <w:szCs w:val="22"/>
-        </w:rPr>
-      </w:pPr>
-      <w:r>
-        <w:rPr>
-          <w:spacing w:val="-1"/>
-          <w:szCs w:val="22"/>
-        </w:rPr>
-        <w:t>Visualisation Process</w:t>
-      </w:r>
-    </w:p>
-    <w:p/>
-    <w:p>
-      <w:r>
-        <w:t>The</w:t>
-      </w:r>
-      <w:proofErr w:type="gramStart"/>
-      <w:r>
-        <w:t>..</w:t>
-      </w:r>
-      <w:proofErr w:type="gramEnd"/>
-    </w:p>
-    <w:p>
-      <w:r>
-        <w:t>&lt;</w:t>
-      </w:r>
-      <w:proofErr w:type="gramStart"/>
-      <w:r>
-        <w:t>screenshot</w:t>
-      </w:r>
-      <w:proofErr w:type="gramEnd"/>
-      <w:r>
-        <w:t>&gt;</w:t>
-      </w:r>
-    </w:p>
-    <w:p>
-      <w:pPr>
-        <w:pStyle w:val="Heading4"/>
-        <w:shd w:val="clear" w:color="auto" w:fill="FFFFFF"/>
-        <w:spacing w:before="480" w:after="0"/>
-        <w:rPr>
-          <w:spacing w:val="-1"/>
-          <w:szCs w:val="22"/>
-        </w:rPr>
-      </w:pPr>
-      <w:r>
-        <w:rPr>
-          <w:spacing w:val="-1"/>
-          <w:szCs w:val="22"/>
-        </w:rPr>
-        <w:t>Why This Type of Visualisation?</w:t>
-      </w:r>
-    </w:p>
-    <w:p/>
-    <w:p>
-      <w:r>
-        <w:t>The</w:t>
-      </w:r>
-      <w:proofErr w:type="gramStart"/>
-      <w:r>
-        <w:t>..</w:t>
-      </w:r>
-      <w:proofErr w:type="gramEnd"/>
-    </w:p>
-    <w:p>
-      <w:pPr>
-        <w:pStyle w:val="Heading4"/>
-        <w:shd w:val="clear" w:color="auto" w:fill="FFFFFF"/>
-        <w:spacing w:before="480" w:after="0"/>
-        <w:rPr>
-          <w:spacing w:val="-1"/>
-          <w:szCs w:val="22"/>
-        </w:rPr>
-      </w:pPr>
-      <w:r>
-        <w:rPr>
-          <w:spacing w:val="-1"/>
-          <w:szCs w:val="22"/>
-        </w:rPr>
-        <w:t xml:space="preserve">Relation </w:t>
-      </w:r>
-      <w:proofErr w:type="gramStart"/>
-      <w:r>
-        <w:rPr>
-          <w:spacing w:val="-1"/>
-          <w:szCs w:val="22"/>
-        </w:rPr>
-        <w:t>To</w:t>
-      </w:r>
-      <w:proofErr w:type="gramEnd"/>
-      <w:r>
-        <w:rPr>
-          <w:spacing w:val="-1"/>
-          <w:szCs w:val="22"/>
-        </w:rPr>
-        <w:t xml:space="preserve"> Other Tiles in Dashboard</w:t>
-      </w:r>
-      <w:r>
-        <w:rPr>
-          <w:spacing w:val="-1"/>
-          <w:szCs w:val="22"/>
-        </w:rPr>
-        <w:t>.</w:t>
-      </w:r>
-    </w:p>
-    <w:p/>
-    <w:p>
-      <w:r>
-        <w:t>The</w:t>
-      </w:r>
-      <w:proofErr w:type="gramStart"/>
-      <w:r>
-        <w:t>..</w:t>
-      </w:r>
-      <w:proofErr w:type="gramEnd"/>
-    </w:p>
-    <w:p>
-      <w:r>
-        <w:t>&lt;</w:t>
-      </w:r>
-      <w:proofErr w:type="gramStart"/>
-      <w:r>
-        <w:t>screenshot</w:t>
-      </w:r>
-      <w:proofErr w:type="gramEnd"/>
-      <w:r>
-        <w:t>?&gt;</w:t>
-      </w:r>
-    </w:p>
-    <w:p/>
-    <w:p/>
-    <w:p>
-      <w:pPr>
         <w:pStyle w:val="Heading1"/>
       </w:pPr>
-      <w:bookmarkStart w:id="30" w:name="_Toc35867101"/>
+      <w:bookmarkStart w:id="30" w:name="_Toc35927403"/>
       <w:r>
         <w:lastRenderedPageBreak/>
         <w:t>Conclusions</w:t>
@@ -7277,7 +7280,7 @@
       <w:pPr>
         <w:pStyle w:val="Heading2"/>
       </w:pPr>
-      <w:bookmarkStart w:id="31" w:name="_Toc35867102"/>
+      <w:bookmarkStart w:id="31" w:name="_Toc35927404"/>
       <w:r>
         <w:t>Interpretations</w:t>
       </w:r>
@@ -7301,7 +7304,7 @@
       <w:pPr>
         <w:pStyle w:val="Heading2"/>
       </w:pPr>
-      <w:bookmarkStart w:id="32" w:name="_Toc35867103"/>
+      <w:bookmarkStart w:id="32" w:name="_Toc35927405"/>
       <w:r>
         <w:t>Challenges in the Quality Assurance Data Visualisations</w:t>
       </w:r>
@@ -7346,7 +7349,7 @@
       <w:pPr>
         <w:pStyle w:val="Heading1"/>
       </w:pPr>
-      <w:bookmarkStart w:id="33" w:name="_Toc35867104"/>
+      <w:bookmarkStart w:id="33" w:name="_Toc35927406"/>
       <w:r>
         <w:lastRenderedPageBreak/>
         <w:t>Appendices</w:t>
@@ -7358,7 +7361,7 @@
         <w:pStyle w:val="Heading2"/>
       </w:pPr>
       <w:bookmarkStart w:id="34" w:name="_Ref26547264"/>
-      <w:bookmarkStart w:id="35" w:name="_Toc35867105"/>
+      <w:bookmarkStart w:id="35" w:name="_Toc35927407"/>
       <w:r>
         <w:t xml:space="preserve">Appendix 1 – </w:t>
       </w:r>
@@ -7411,7 +7414,7 @@
       <w:pPr>
         <w:pStyle w:val="Heading1"/>
       </w:pPr>
-      <w:bookmarkStart w:id="39" w:name="_Toc35867106"/>
+      <w:bookmarkStart w:id="39" w:name="_Toc35927408"/>
       <w:bookmarkEnd w:id="37"/>
       <w:bookmarkEnd w:id="38"/>
       <w:r>
@@ -7424,7 +7427,7 @@
       <w:pPr>
         <w:pStyle w:val="Heading2"/>
       </w:pPr>
-      <w:bookmarkStart w:id="40" w:name="_Toc35867107"/>
+      <w:bookmarkStart w:id="40" w:name="_Toc35927409"/>
       <w:r>
         <w:t>Reference One</w:t>
       </w:r>
@@ -8140,7 +8143,7 @@
             <w:rPr>
               <w:noProof/>
             </w:rPr>
-            <w:t>4</w:t>
+            <w:t>16</w:t>
           </w:r>
           <w:r>
             <w:fldChar w:fldCharType="end"/>
@@ -16872,71 +16875,6 @@
 </file>
 
 <file path=customXml/item1.xml><?xml version="1.0" encoding="utf-8"?>
-<p:properties xmlns:p="http://schemas.microsoft.com/office/2006/metadata/properties" xmlns:xsi="http://www.w3.org/2001/XMLSchema-instance" xmlns:pc="http://schemas.microsoft.com/office/infopath/2007/PartnerControls">
-  <documentManagement>
-    <TaxKeywordTaxHTField xmlns="5c1b9bb2-1639-4569-abf8-361ff49d18c0">
-      <Terms xmlns="http://schemas.microsoft.com/office/infopath/2007/PartnerControls">
-        <TermInfo xmlns="http://schemas.microsoft.com/office/infopath/2007/PartnerControls">
-          <TermName>Programming for Big Data CA</TermName>
-          <TermId>11111111-1111-1111-1111-111111111111</TermId>
-        </TermInfo>
-      </Terms>
-    </TaxKeywordTaxHTField>
-    <TaxCatchAll xmlns="5c1b9bb2-1639-4569-abf8-361ff49d18c0">
-      <Value>168</Value>
-      <Value>6</Value>
-      <Value>4</Value>
-      <Value>3</Value>
-      <Value>167</Value>
-      <Value>1</Value>
-    </TaxCatchAll>
-    <k375496e9e1d4cf7b8304db24b3b1dc5 xmlns="5c1b9bb2-1639-4569-abf8-361ff49d18c0">
-      <Terms xmlns="http://schemas.microsoft.com/office/infopath/2007/PartnerControls"/>
-    </k375496e9e1d4cf7b8304db24b3b1dc5>
-    <Doc.No. xmlns="5c1b9bb2-1639-4569-abf8-361ff49d18c0" xsi:nil="true"/>
-    <k0b2f826cebc49b399f646925834cd57 xmlns="5c1b9bb2-1639-4569-abf8-361ff49d18c0">
-      <Terms xmlns="http://schemas.microsoft.com/office/infopath/2007/PartnerControls">
-        <TermInfo xmlns="http://schemas.microsoft.com/office/infopath/2007/PartnerControls">
-          <TermName xmlns="http://schemas.microsoft.com/office/infopath/2007/PartnerControls">No</TermName>
-          <TermId xmlns="http://schemas.microsoft.com/office/infopath/2007/PartnerControls">db5cd7d0-819b-410f-962f-6615d83ad4b0</TermId>
-        </TermInfo>
-      </Terms>
-    </k0b2f826cebc49b399f646925834cd57>
-    <m6282953a1324c7dbf10c941a684715f xmlns="5c1b9bb2-1639-4569-abf8-361ff49d18c0">
-      <Terms xmlns="http://schemas.microsoft.com/office/infopath/2007/PartnerControls"/>
-    </m6282953a1324c7dbf10c941a684715f>
-    <RoutingRuleDescription xmlns="http://schemas.microsoft.com/sharepoint/v3" xsi:nil="true"/>
-    <Location xmlns="http://schemas.microsoft.com/sharepoint/v3/fields" xsi:nil="true"/>
-    <cccaafc1256d40b09cc783bfe22f5c32 xmlns="5c1b9bb2-1639-4569-abf8-361ff49d18c0">
-      <Terms xmlns="http://schemas.microsoft.com/office/infopath/2007/PartnerControls">
-        <TermInfo xmlns="http://schemas.microsoft.com/office/infopath/2007/PartnerControls">
-          <TermName xmlns="http://schemas.microsoft.com/office/infopath/2007/PartnerControls">None</TermName>
-          <TermId xmlns="http://schemas.microsoft.com/office/infopath/2007/PartnerControls">b44969fd-4446-4d2a-b999-3ffbb251ce01</TermId>
-        </TermInfo>
-      </Terms>
-    </cccaafc1256d40b09cc783bfe22f5c32>
-    <Issue xmlns="5c1b9bb2-1639-4569-abf8-361ff49d18c0" xsi:nil="true"/>
-    <_dlc_DocId xmlns="a186bcf1-0ea9-4f9d-97ce-5956c7a58864">2A4JNW5QJPRT-689367291-1191</_dlc_DocId>
-    <_dlc_DocIdUrl xmlns="a186bcf1-0ea9-4f9d-97ce-5956c7a58864">
-      <Url>https://connect/teamshare/IMandT/TeamPrivate/AIInfra/_layouts/DocIdRedir.aspx?ID=2A4JNW5QJPRT-689367291-1191</Url>
-      <Description>2A4JNW5QJPRT-689367291-1191</Description>
-    </_dlc_DocIdUrl>
-    <Document_x0020_Type xmlns="14314bf2-d8ea-460d-9f54-3c374d3d0bc0">Report</Document_x0020_Type>
-    <Project_x0020_Name xmlns="14314bf2-d8ea-460d-9f54-3c374d3d0bc0" xsi:nil="true"/>
-  </documentManagement>
-</p:properties>
-</file>
-
-<file path=customXml/item2.xml><?xml version="1.0" encoding="utf-8"?>
-<?mso-contentType ?>
-<FormTemplates xmlns="http://schemas.microsoft.com/sharepoint/v3/contenttype/forms">
-  <Display>DocumentLibraryForm</Display>
-  <Edit>DocumentLibraryForm</Edit>
-  <New>DocumentLibraryForm</New>
-</FormTemplates>
-</file>
-
-<file path=customXml/item3.xml><?xml version="1.0" encoding="utf-8"?>
 <?mso-contentType ?>
 <spe:Receivers xmlns:spe="http://schemas.microsoft.com/sharepoint/events">
   <Receiver>
@@ -17022,7 +16960,87 @@
 </spe:Receivers>
 </file>
 
+<file path=customXml/item2.xml><?xml version="1.0" encoding="utf-8"?>
+<?mso-contentType ?>
+<FormTemplates xmlns="http://schemas.microsoft.com/sharepoint/v3/contenttype/forms">
+  <Display>DocumentLibraryForm</Display>
+  <Edit>DocumentLibraryForm</Edit>
+  <New>DocumentLibraryForm</New>
+</FormTemplates>
+</file>
+
+<file path=customXml/item3.xml><?xml version="1.0" encoding="utf-8"?>
+<p:properties xmlns:p="http://schemas.microsoft.com/office/2006/metadata/properties" xmlns:xsi="http://www.w3.org/2001/XMLSchema-instance" xmlns:pc="http://schemas.microsoft.com/office/infopath/2007/PartnerControls">
+  <documentManagement>
+    <TaxKeywordTaxHTField xmlns="5c1b9bb2-1639-4569-abf8-361ff49d18c0">
+      <Terms xmlns="http://schemas.microsoft.com/office/infopath/2007/PartnerControls">
+        <TermInfo xmlns="http://schemas.microsoft.com/office/infopath/2007/PartnerControls">
+          <TermName>Programming for Big Data CA</TermName>
+          <TermId>11111111-1111-1111-1111-111111111111</TermId>
+        </TermInfo>
+      </Terms>
+    </TaxKeywordTaxHTField>
+    <TaxCatchAll xmlns="5c1b9bb2-1639-4569-abf8-361ff49d18c0">
+      <Value>168</Value>
+      <Value>6</Value>
+      <Value>4</Value>
+      <Value>3</Value>
+      <Value>167</Value>
+      <Value>1</Value>
+    </TaxCatchAll>
+    <k375496e9e1d4cf7b8304db24b3b1dc5 xmlns="5c1b9bb2-1639-4569-abf8-361ff49d18c0">
+      <Terms xmlns="http://schemas.microsoft.com/office/infopath/2007/PartnerControls"/>
+    </k375496e9e1d4cf7b8304db24b3b1dc5>
+    <Doc.No. xmlns="5c1b9bb2-1639-4569-abf8-361ff49d18c0" xsi:nil="true"/>
+    <k0b2f826cebc49b399f646925834cd57 xmlns="5c1b9bb2-1639-4569-abf8-361ff49d18c0">
+      <Terms xmlns="http://schemas.microsoft.com/office/infopath/2007/PartnerControls">
+        <TermInfo xmlns="http://schemas.microsoft.com/office/infopath/2007/PartnerControls">
+          <TermName xmlns="http://schemas.microsoft.com/office/infopath/2007/PartnerControls">No</TermName>
+          <TermId xmlns="http://schemas.microsoft.com/office/infopath/2007/PartnerControls">db5cd7d0-819b-410f-962f-6615d83ad4b0</TermId>
+        </TermInfo>
+      </Terms>
+    </k0b2f826cebc49b399f646925834cd57>
+    <m6282953a1324c7dbf10c941a684715f xmlns="5c1b9bb2-1639-4569-abf8-361ff49d18c0">
+      <Terms xmlns="http://schemas.microsoft.com/office/infopath/2007/PartnerControls"/>
+    </m6282953a1324c7dbf10c941a684715f>
+    <RoutingRuleDescription xmlns="http://schemas.microsoft.com/sharepoint/v3" xsi:nil="true"/>
+    <Location xmlns="http://schemas.microsoft.com/sharepoint/v3/fields" xsi:nil="true"/>
+    <cccaafc1256d40b09cc783bfe22f5c32 xmlns="5c1b9bb2-1639-4569-abf8-361ff49d18c0">
+      <Terms xmlns="http://schemas.microsoft.com/office/infopath/2007/PartnerControls">
+        <TermInfo xmlns="http://schemas.microsoft.com/office/infopath/2007/PartnerControls">
+          <TermName xmlns="http://schemas.microsoft.com/office/infopath/2007/PartnerControls">None</TermName>
+          <TermId xmlns="http://schemas.microsoft.com/office/infopath/2007/PartnerControls">b44969fd-4446-4d2a-b999-3ffbb251ce01</TermId>
+        </TermInfo>
+      </Terms>
+    </cccaafc1256d40b09cc783bfe22f5c32>
+    <Issue xmlns="5c1b9bb2-1639-4569-abf8-361ff49d18c0" xsi:nil="true"/>
+    <_dlc_DocId xmlns="a186bcf1-0ea9-4f9d-97ce-5956c7a58864">2A4JNW5QJPRT-689367291-1191</_dlc_DocId>
+    <_dlc_DocIdUrl xmlns="a186bcf1-0ea9-4f9d-97ce-5956c7a58864">
+      <Url>https://connect/teamshare/IMandT/TeamPrivate/AIInfra/_layouts/DocIdRedir.aspx?ID=2A4JNW5QJPRT-689367291-1191</Url>
+      <Description>2A4JNW5QJPRT-689367291-1191</Description>
+    </_dlc_DocIdUrl>
+    <Document_x0020_Type xmlns="14314bf2-d8ea-460d-9f54-3c374d3d0bc0">Report</Document_x0020_Type>
+    <Project_x0020_Name xmlns="14314bf2-d8ea-460d-9f54-3c374d3d0bc0" xsi:nil="true"/>
+  </documentManagement>
+</p:properties>
+</file>
+
 <file path=customXml/item4.xml><?xml version="1.0" encoding="utf-8"?>
+<?mso-contentType ?>
+<SharedContentType xmlns="Microsoft.SharePoint.Taxonomy.ContentTypeSync" SourceId="1a4ba186-3518-432c-9561-7a0f3424a65e" ContentTypeId="0x010100A7E734F647EE7C4F86DAB9A69098C7820224" PreviousValue="false"/>
+</file>
+
+<file path=customXml/item5.xml><?xml version="1.0" encoding="utf-8"?>
+<?mso-contentType ?>
+<customXsn xmlns="http://schemas.microsoft.com/office/2006/metadata/customXsn">
+  <xsnLocation/>
+  <cached>True</cached>
+  <openByDefault>True</openByDefault>
+  <xsnScope/>
+</customXsn>
+</file>
+
+<file path=customXml/item6.xml><?xml version="1.0" encoding="utf-8"?>
 <ct:contentTypeSchema xmlns:ct="http://schemas.microsoft.com/office/2006/metadata/contentType" xmlns:ma="http://schemas.microsoft.com/office/2006/metadata/properties/metaAttributes" ct:_="" ma:_="" ma:contentTypeName="Word" ma:contentTypeID="0x010100A7E734F647EE7C4F86DAB9A69098C782022400BF6E643B4A341345BD6363F8CE34B5D8" ma:contentTypeVersion="9" ma:contentTypeDescription="" ma:contentTypeScope="" ma:versionID="8c01b84df54c4dedb4075576339ac11a">
   <xsd:schema xmlns:xsd="http://www.w3.org/2001/XMLSchema" xmlns:xs="http://www.w3.org/2001/XMLSchema" xmlns:p="http://schemas.microsoft.com/office/2006/metadata/properties" xmlns:ns1="http://schemas.microsoft.com/sharepoint/v3" xmlns:ns2="http://schemas.microsoft.com/sharepoint/v3/fields" xmlns:ns3="5c1b9bb2-1639-4569-abf8-361ff49d18c0" xmlns:ns4="a186bcf1-0ea9-4f9d-97ce-5956c7a58864" xmlns:ns5="14314bf2-d8ea-460d-9f54-3c374d3d0bc0" targetNamespace="http://schemas.microsoft.com/office/2006/metadata/properties" ma:root="true" ma:fieldsID="836ab43a5a708514794883ee9e678ed3" ns1:_="" ns2:_="" ns3:_="" ns4:_="" ns5:_="">
     <xsd:import namespace="http://schemas.microsoft.com/sharepoint/v3"/>
@@ -17301,26 +17319,27 @@
 </ct:contentTypeSchema>
 </file>
 
-<file path=customXml/item5.xml><?xml version="1.0" encoding="utf-8"?>
-<?mso-contentType ?>
-<customXsn xmlns="http://schemas.microsoft.com/office/2006/metadata/customXsn">
-  <xsnLocation/>
-  <cached>True</cached>
-  <openByDefault>True</openByDefault>
-  <xsnScope/>
-</customXsn>
-</file>
-
-<file path=customXml/item6.xml><?xml version="1.0" encoding="utf-8"?>
-<?mso-contentType ?>
-<SharedContentType xmlns="Microsoft.SharePoint.Taxonomy.ContentTypeSync" SourceId="1a4ba186-3518-432c-9561-7a0f3424a65e" ContentTypeId="0x010100A7E734F647EE7C4F86DAB9A69098C7820224" PreviousValue="false"/>
-</file>
-
 <file path=customXml/item7.xml><?xml version="1.0" encoding="utf-8"?>
 <b:Sources xmlns:b="http://schemas.openxmlformats.org/officeDocument/2006/bibliography" xmlns="http://schemas.openxmlformats.org/officeDocument/2006/bibliography" SelectedStyle="\APA.XSL" StyleName="APA"/>
 </file>
 
 <file path=customXml/itemProps1.xml><?xml version="1.0" encoding="utf-8"?>
+<ds:datastoreItem xmlns:ds="http://schemas.openxmlformats.org/officeDocument/2006/customXml" ds:itemID="{14D6955C-01AB-4AFA-BA2A-00574732DBE7}">
+  <ds:schemaRefs>
+    <ds:schemaRef ds:uri="http://schemas.microsoft.com/sharepoint/events"/>
+  </ds:schemaRefs>
+</ds:datastoreItem>
+</file>
+
+<file path=customXml/itemProps2.xml><?xml version="1.0" encoding="utf-8"?>
+<ds:datastoreItem xmlns:ds="http://schemas.openxmlformats.org/officeDocument/2006/customXml" ds:itemID="{DCA83557-F125-4F89-AC3A-D3DD4CB2C773}">
+  <ds:schemaRefs>
+    <ds:schemaRef ds:uri="http://schemas.microsoft.com/sharepoint/v3/contenttype/forms"/>
+  </ds:schemaRefs>
+</ds:datastoreItem>
+</file>
+
+<file path=customXml/itemProps3.xml><?xml version="1.0" encoding="utf-8"?>
 <ds:datastoreItem xmlns:ds="http://schemas.openxmlformats.org/officeDocument/2006/customXml" ds:itemID="{D8A62D0C-17AF-45D8-97D2-A7773FB42A74}">
   <ds:schemaRefs>
     <ds:schemaRef ds:uri="http://schemas.microsoft.com/office/2006/metadata/properties"/>
@@ -17334,23 +17353,23 @@
 </ds:datastoreItem>
 </file>
 
-<file path=customXml/itemProps2.xml><?xml version="1.0" encoding="utf-8"?>
-<ds:datastoreItem xmlns:ds="http://schemas.openxmlformats.org/officeDocument/2006/customXml" ds:itemID="{DCA83557-F125-4F89-AC3A-D3DD4CB2C773}">
+<file path=customXml/itemProps4.xml><?xml version="1.0" encoding="utf-8"?>
+<ds:datastoreItem xmlns:ds="http://schemas.openxmlformats.org/officeDocument/2006/customXml" ds:itemID="{82EF24C0-F9A1-46DE-9B74-635EECB0D344}">
   <ds:schemaRefs>
-    <ds:schemaRef ds:uri="http://schemas.microsoft.com/sharepoint/v3/contenttype/forms"/>
+    <ds:schemaRef ds:uri="Microsoft.SharePoint.Taxonomy.ContentTypeSync"/>
   </ds:schemaRefs>
 </ds:datastoreItem>
 </file>
 
-<file path=customXml/itemProps3.xml><?xml version="1.0" encoding="utf-8"?>
-<ds:datastoreItem xmlns:ds="http://schemas.openxmlformats.org/officeDocument/2006/customXml" ds:itemID="{14D6955C-01AB-4AFA-BA2A-00574732DBE7}">
+<file path=customXml/itemProps5.xml><?xml version="1.0" encoding="utf-8"?>
+<ds:datastoreItem xmlns:ds="http://schemas.openxmlformats.org/officeDocument/2006/customXml" ds:itemID="{46E24F54-4F01-4CC5-BE7A-F5B43C4DFA15}">
   <ds:schemaRefs>
-    <ds:schemaRef ds:uri="http://schemas.microsoft.com/sharepoint/events"/>
+    <ds:schemaRef ds:uri="http://schemas.microsoft.com/office/2006/metadata/customXsn"/>
   </ds:schemaRefs>
 </ds:datastoreItem>
 </file>
 
-<file path=customXml/itemProps4.xml><?xml version="1.0" encoding="utf-8"?>
+<file path=customXml/itemProps6.xml><?xml version="1.0" encoding="utf-8"?>
 <ds:datastoreItem xmlns:ds="http://schemas.openxmlformats.org/officeDocument/2006/customXml" ds:itemID="{8E87A96F-618F-45DE-900C-C26A50036DF2}">
   <ds:schemaRefs>
     <ds:schemaRef ds:uri="http://schemas.microsoft.com/office/2006/metadata/contentType"/>
@@ -17372,24 +17391,8 @@
 </ds:datastoreItem>
 </file>
 
-<file path=customXml/itemProps5.xml><?xml version="1.0" encoding="utf-8"?>
-<ds:datastoreItem xmlns:ds="http://schemas.openxmlformats.org/officeDocument/2006/customXml" ds:itemID="{46E24F54-4F01-4CC5-BE7A-F5B43C4DFA15}">
-  <ds:schemaRefs>
-    <ds:schemaRef ds:uri="http://schemas.microsoft.com/office/2006/metadata/customXsn"/>
-  </ds:schemaRefs>
-</ds:datastoreItem>
-</file>
-
-<file path=customXml/itemProps6.xml><?xml version="1.0" encoding="utf-8"?>
-<ds:datastoreItem xmlns:ds="http://schemas.openxmlformats.org/officeDocument/2006/customXml" ds:itemID="{82EF24C0-F9A1-46DE-9B74-635EECB0D344}">
-  <ds:schemaRefs>
-    <ds:schemaRef ds:uri="Microsoft.SharePoint.Taxonomy.ContentTypeSync"/>
-  </ds:schemaRefs>
-</ds:datastoreItem>
-</file>
-
 <file path=customXml/itemProps7.xml><?xml version="1.0" encoding="utf-8"?>
-<ds:datastoreItem xmlns:ds="http://schemas.openxmlformats.org/officeDocument/2006/customXml" ds:itemID="{CAF03698-E7D8-4F9A-87A5-9ECAD59FFFA7}">
+<ds:datastoreItem xmlns:ds="http://schemas.openxmlformats.org/officeDocument/2006/customXml" ds:itemID="{EC1A8152-E8D7-465A-9D19-1184CB5DF0A4}">
   <ds:schemaRefs>
     <ds:schemaRef ds:uri="http://schemas.openxmlformats.org/officeDocument/2006/bibliography"/>
   </ds:schemaRefs>

</xml_diff>